<commit_message>
Atualizacao de Exercicios de Logica
</commit_message>
<xml_diff>
--- a/1º Semestre/LÓGICA I/Tarefa sobre Enunciados Categóricos.docx
+++ b/1º Semestre/LÓGICA I/Tarefa sobre Enunciados Categóricos.docx
@@ -407,439 +407,289 @@
           <w:szCs w:val="20"/>
         </w:rPr>
       </w:pPr>
-      <w:r>
-        <w:rPr>
-          <w:rFonts w:ascii="Arial" w:hAnsi="Arial" w:cs="Arial"/>
-          <w:sz w:val="20"/>
-          <w:szCs w:val="20"/>
-          <w:shd w:val="clear" w:color="auto" w:fill="FFFFFF"/>
-        </w:rPr>
-        <w:t xml:space="preserve">Se não é verdade que Sheldon é </w:t>
-      </w:r>
-      <w:proofErr w:type="spellStart"/>
-      <w:r>
-        <w:rPr>
-          <w:rFonts w:ascii="Arial" w:hAnsi="Arial" w:cs="Arial"/>
-          <w:sz w:val="20"/>
-          <w:szCs w:val="20"/>
-          <w:shd w:val="clear" w:color="auto" w:fill="FFFFFF"/>
-        </w:rPr>
-        <w:t>nerd</w:t>
-      </w:r>
-      <w:proofErr w:type="spellEnd"/>
-      <w:r>
-        <w:rPr>
-          <w:rFonts w:ascii="Arial" w:hAnsi="Arial" w:cs="Arial"/>
-          <w:sz w:val="20"/>
-          <w:szCs w:val="20"/>
-          <w:shd w:val="clear" w:color="auto" w:fill="FFFFFF"/>
-        </w:rPr>
-        <w:t xml:space="preserve"> e perdedor, então é jogador de pedra, papel, tesoura, lagarto, Spock.</w:t>
-      </w:r>
-      <w:r>
-        <w:rPr>
-          <w:rFonts w:ascii="Arial" w:hAnsi="Arial" w:cs="Arial"/>
-          <w:sz w:val="20"/>
-          <w:szCs w:val="20"/>
-          <w:shd w:val="clear" w:color="auto" w:fill="FFFFFF"/>
-        </w:rPr>
-        <w:br/>
-      </w:r>
-      <m:oMathPara>
-        <m:oMath>
-          <m:r>
-            <w:rPr>
-              <w:rFonts w:ascii="Cambria Math" w:eastAsiaTheme="minorEastAsia" w:hAnsi="Cambria Math" w:cs="Arial"/>
-              <w:sz w:val="20"/>
-              <w:szCs w:val="20"/>
-            </w:rPr>
-            <m:t>¬</m:t>
-          </m:r>
-          <m:d>
-            <m:dPr>
-              <m:ctrlPr>
-                <w:rPr>
-                  <w:rFonts w:ascii="Cambria Math" w:eastAsiaTheme="minorEastAsia" w:hAnsi="Cambria Math" w:cs="Arial"/>
-                  <w:i/>
-                  <w:sz w:val="20"/>
-                  <w:szCs w:val="20"/>
-                </w:rPr>
-              </m:ctrlPr>
-            </m:dPr>
-            <m:e>
-              <m:r>
-                <w:rPr>
-                  <w:rFonts w:ascii="Cambria Math" w:eastAsiaTheme="minorEastAsia" w:hAnsi="Cambria Math" w:cs="Arial"/>
-                  <w:sz w:val="20"/>
-                  <w:szCs w:val="20"/>
-                </w:rPr>
-                <m:t>N</m:t>
-              </m:r>
-              <m:d>
-                <m:dPr>
-                  <m:ctrlPr>
-                    <w:rPr>
-                      <w:rFonts w:ascii="Cambria Math" w:eastAsiaTheme="minorEastAsia" w:hAnsi="Cambria Math" w:cs="Arial"/>
-                      <w:i/>
-                      <w:sz w:val="20"/>
-                      <w:szCs w:val="20"/>
-                    </w:rPr>
-                  </m:ctrlPr>
-                </m:dPr>
-                <m:e>
-                  <m:r>
-                    <w:rPr>
-                      <w:rFonts w:ascii="Cambria Math" w:eastAsiaTheme="minorEastAsia" w:hAnsi="Cambria Math" w:cs="Arial"/>
-                      <w:sz w:val="20"/>
-                      <w:szCs w:val="20"/>
-                    </w:rPr>
-                    <m:t>s</m:t>
-                  </m:r>
-                </m:e>
-              </m:d>
-              <m:r>
-                <m:rPr>
-                  <m:sty m:val="p"/>
-                </m:rPr>
-                <w:rPr>
-                  <w:rFonts w:ascii="Cambria Math" w:hAnsi="Cambria Math" w:cs="Arial"/>
-                  <w:sz w:val="20"/>
-                  <w:szCs w:val="20"/>
-                  <w:shd w:val="clear" w:color="auto" w:fill="FFFFFF"/>
-                </w:rPr>
-                <m:t>∧</m:t>
-              </m:r>
-              <m:r>
-                <w:rPr>
-                  <w:rFonts w:ascii="Cambria Math" w:eastAsiaTheme="minorEastAsia" w:hAnsi="Cambria Math" w:cs="Arial"/>
-                  <w:sz w:val="20"/>
-                  <w:szCs w:val="20"/>
-                </w:rPr>
-                <m:t>¬P</m:t>
-              </m:r>
-              <m:d>
-                <m:dPr>
-                  <m:ctrlPr>
-                    <w:rPr>
-                      <w:rFonts w:ascii="Cambria Math" w:eastAsiaTheme="minorEastAsia" w:hAnsi="Cambria Math" w:cs="Arial"/>
-                      <w:i/>
-                      <w:sz w:val="20"/>
-                      <w:szCs w:val="20"/>
-                    </w:rPr>
-                  </m:ctrlPr>
-                </m:dPr>
-                <m:e>
-                  <m:r>
-                    <w:rPr>
-                      <w:rFonts w:ascii="Cambria Math" w:eastAsiaTheme="minorEastAsia" w:hAnsi="Cambria Math" w:cs="Arial"/>
-                      <w:sz w:val="20"/>
-                      <w:szCs w:val="20"/>
-                    </w:rPr>
-                    <m:t>s</m:t>
-                  </m:r>
-                </m:e>
-              </m:d>
-            </m:e>
-          </m:d>
-          <m:r>
-            <w:rPr>
-              <w:rFonts w:ascii="Cambria Math" w:eastAsiaTheme="minorEastAsia" w:hAnsi="Cambria Math" w:cs="Arial"/>
-              <w:sz w:val="20"/>
-              <w:szCs w:val="20"/>
-            </w:rPr>
-            <m:t>→J</m:t>
-          </m:r>
-          <m:d>
-            <m:dPr>
-              <m:ctrlPr>
-                <w:rPr>
-                  <w:rFonts w:ascii="Cambria Math" w:eastAsiaTheme="minorEastAsia" w:hAnsi="Cambria Math" w:cs="Arial"/>
-                  <w:i/>
-                  <w:sz w:val="20"/>
-                  <w:szCs w:val="20"/>
-                </w:rPr>
-              </m:ctrlPr>
-            </m:dPr>
-            <m:e>
-              <m:r>
-                <w:rPr>
-                  <w:rFonts w:ascii="Cambria Math" w:eastAsiaTheme="minorEastAsia" w:hAnsi="Cambria Math" w:cs="Arial"/>
-                  <w:sz w:val="20"/>
-                  <w:szCs w:val="20"/>
-                </w:rPr>
-                <m:t>s</m:t>
-              </m:r>
-            </m:e>
-          </m:d>
-        </m:oMath>
-      </m:oMathPara>
-    </w:p>
-    <w:p>
-      <w:pPr>
-        <w:pStyle w:val="PargrafodaLista"/>
-        <w:ind w:left="792"/>
-        <w:rPr>
-          <w:rFonts w:ascii="Arial" w:eastAsiaTheme="minorEastAsia" w:hAnsi="Arial" w:cs="Arial"/>
-          <w:sz w:val="20"/>
-          <w:szCs w:val="20"/>
-        </w:rPr>
-      </w:pPr>
-      <w:r>
-        <w:rPr>
-          <w:rFonts w:ascii="Arial" w:eastAsiaTheme="minorEastAsia" w:hAnsi="Arial" w:cs="Arial"/>
-          <w:sz w:val="20"/>
-          <w:szCs w:val="20"/>
-        </w:rPr>
-        <w:br/>
-      </w:r>
-      <w:r>
-        <w:rPr>
-          <w:rFonts w:ascii="Arial" w:hAnsi="Arial" w:cs="Arial"/>
-          <w:sz w:val="20"/>
-          <w:szCs w:val="20"/>
-          <w:shd w:val="clear" w:color="auto" w:fill="FFFFFF"/>
-        </w:rPr>
-        <w:t xml:space="preserve">Existem jogadores de pedra, papel, tesoura, lagarto, Spock e </w:t>
-      </w:r>
-      <w:proofErr w:type="spellStart"/>
-      <w:r>
-        <w:rPr>
-          <w:rFonts w:ascii="Arial" w:hAnsi="Arial" w:cs="Arial"/>
-          <w:sz w:val="20"/>
-          <w:szCs w:val="20"/>
-          <w:shd w:val="clear" w:color="auto" w:fill="FFFFFF"/>
-        </w:rPr>
-        <w:t>nerds</w:t>
-      </w:r>
-      <w:proofErr w:type="spellEnd"/>
-      <w:r>
-        <w:rPr>
-          <w:rFonts w:ascii="Arial" w:hAnsi="Arial" w:cs="Arial"/>
-          <w:sz w:val="20"/>
-          <w:szCs w:val="20"/>
-          <w:shd w:val="clear" w:color="auto" w:fill="FFFFFF"/>
-        </w:rPr>
-        <w:t>.</w:t>
-      </w:r>
-    </w:p>
-    <w:p>
-      <w:pPr>
-        <w:pStyle w:val="PargrafodaLista"/>
-        <w:ind w:left="792"/>
-        <w:rPr>
-          <w:rFonts w:ascii="Arial" w:eastAsiaTheme="minorEastAsia" w:hAnsi="Arial" w:cs="Arial"/>
-          <w:sz w:val="20"/>
-          <w:szCs w:val="20"/>
-        </w:rPr>
-      </w:pPr>
-      <m:oMathPara>
-        <m:oMath>
-          <m:r>
-            <w:rPr>
-              <w:rFonts w:ascii="Cambria Math" w:eastAsiaTheme="minorEastAsia" w:hAnsi="Cambria Math" w:cs="Arial"/>
-              <w:sz w:val="20"/>
-              <w:szCs w:val="20"/>
-            </w:rPr>
-            <m:t>∃x(J(x)</m:t>
-          </m:r>
-          <m:r>
-            <m:rPr>
-              <m:sty m:val="p"/>
-            </m:rPr>
-            <w:rPr>
-              <w:rFonts w:ascii="Cambria Math" w:hAnsi="Cambria Math" w:cs="Arial"/>
-              <w:sz w:val="20"/>
-              <w:szCs w:val="20"/>
-              <w:shd w:val="clear" w:color="auto" w:fill="FFFFFF"/>
-            </w:rPr>
-            <m:t>∧N(x)</m:t>
-          </m:r>
-          <m:r>
-            <w:rPr>
-              <w:rFonts w:ascii="Cambria Math" w:eastAsiaTheme="minorEastAsia" w:hAnsi="Cambria Math" w:cs="Arial"/>
-              <w:sz w:val="20"/>
-              <w:szCs w:val="20"/>
-            </w:rPr>
-            <m:t>)</m:t>
-          </m:r>
-          <m:r>
-            <w:rPr>
-              <w:rFonts w:ascii="Arial" w:eastAsiaTheme="minorEastAsia" w:hAnsi="Arial" w:cs="Arial"/>
-              <w:sz w:val="20"/>
-              <w:szCs w:val="20"/>
-            </w:rPr>
-            <w:br/>
-          </m:r>
-        </m:oMath>
-      </m:oMathPara>
-    </w:p>
-    <w:p>
-      <w:pPr>
-        <w:pStyle w:val="PargrafodaLista"/>
-        <w:ind w:left="792"/>
-        <w:rPr>
-          <w:rFonts w:ascii="Arial" w:hAnsi="Arial" w:cs="Arial"/>
-          <w:sz w:val="20"/>
-          <w:szCs w:val="20"/>
-          <w:shd w:val="clear" w:color="auto" w:fill="FFFFFF"/>
-        </w:rPr>
-      </w:pPr>
-      <w:r>
-        <w:rPr>
-          <w:rFonts w:ascii="Arial" w:hAnsi="Arial" w:cs="Arial"/>
-          <w:sz w:val="20"/>
-          <w:szCs w:val="20"/>
-          <w:shd w:val="clear" w:color="auto" w:fill="FFFFFF"/>
-        </w:rPr>
-        <w:t xml:space="preserve">Portanto, todos os </w:t>
-      </w:r>
-      <w:proofErr w:type="spellStart"/>
-      <w:r>
-        <w:rPr>
-          <w:rFonts w:ascii="Arial" w:hAnsi="Arial" w:cs="Arial"/>
-          <w:sz w:val="20"/>
-          <w:szCs w:val="20"/>
-          <w:shd w:val="clear" w:color="auto" w:fill="FFFFFF"/>
-        </w:rPr>
-        <w:t>nerds</w:t>
-      </w:r>
-      <w:proofErr w:type="spellEnd"/>
-      <w:r>
-        <w:rPr>
-          <w:rFonts w:ascii="Arial" w:hAnsi="Arial" w:cs="Arial"/>
-          <w:sz w:val="20"/>
-          <w:szCs w:val="20"/>
-          <w:shd w:val="clear" w:color="auto" w:fill="FFFFFF"/>
-        </w:rPr>
-        <w:t xml:space="preserve"> são perdedores ou Sheldon não é jogador de pedra, papel, tesoura, lagarto, Spock.</w:t>
-      </w:r>
-    </w:p>
-    <w:p>
-      <w:pPr>
-        <w:pStyle w:val="PargrafodaLista"/>
-        <w:ind w:left="792"/>
-        <w:rPr>
-          <w:rFonts w:ascii="Arial" w:eastAsiaTheme="minorEastAsia" w:hAnsi="Arial" w:cs="Arial"/>
-          <w:sz w:val="20"/>
-          <w:szCs w:val="20"/>
-        </w:rPr>
-      </w:pPr>
-      <m:oMathPara>
-        <m:oMath>
-          <m:r>
-            <w:rPr>
-              <w:rFonts w:ascii="Cambria Math" w:eastAsiaTheme="minorEastAsia" w:hAnsi="Cambria Math" w:cs="Arial"/>
-              <w:sz w:val="20"/>
-              <w:szCs w:val="20"/>
-            </w:rPr>
-            <m:t>∀x</m:t>
-          </m:r>
-          <m:d>
-            <m:dPr>
-              <m:ctrlPr>
-                <w:rPr>
-                  <w:rFonts w:ascii="Cambria Math" w:eastAsiaTheme="minorEastAsia" w:hAnsi="Cambria Math" w:cs="Arial"/>
-                  <w:i/>
-                  <w:sz w:val="20"/>
-                  <w:szCs w:val="20"/>
-                </w:rPr>
-              </m:ctrlPr>
-            </m:dPr>
-            <m:e>
-              <m:r>
-                <w:rPr>
-                  <w:rFonts w:ascii="Cambria Math" w:eastAsiaTheme="minorEastAsia" w:hAnsi="Cambria Math" w:cs="Arial"/>
-                  <w:sz w:val="20"/>
-                  <w:szCs w:val="20"/>
-                </w:rPr>
-                <m:t>N</m:t>
-              </m:r>
-              <m:d>
-                <m:dPr>
-                  <m:ctrlPr>
-                    <w:rPr>
-                      <w:rFonts w:ascii="Cambria Math" w:eastAsiaTheme="minorEastAsia" w:hAnsi="Cambria Math" w:cs="Arial"/>
-                      <w:i/>
-                      <w:sz w:val="20"/>
-                      <w:szCs w:val="20"/>
-                    </w:rPr>
-                  </m:ctrlPr>
-                </m:dPr>
-                <m:e>
-                  <m:r>
-                    <w:rPr>
-                      <w:rFonts w:ascii="Cambria Math" w:eastAsiaTheme="minorEastAsia" w:hAnsi="Cambria Math" w:cs="Arial"/>
-                      <w:sz w:val="20"/>
-                      <w:szCs w:val="20"/>
-                    </w:rPr>
-                    <m:t>x</m:t>
-                  </m:r>
-                </m:e>
-              </m:d>
-              <m:r>
-                <w:rPr>
-                  <w:rFonts w:ascii="Cambria Math" w:eastAsiaTheme="minorEastAsia" w:hAnsi="Cambria Math" w:cs="Arial"/>
-                  <w:sz w:val="20"/>
-                  <w:szCs w:val="20"/>
-                </w:rPr>
-                <m:t>→¬P</m:t>
-              </m:r>
-              <m:d>
-                <m:dPr>
-                  <m:ctrlPr>
-                    <w:rPr>
-                      <w:rFonts w:ascii="Cambria Math" w:eastAsiaTheme="minorEastAsia" w:hAnsi="Cambria Math" w:cs="Arial"/>
-                      <w:i/>
-                      <w:sz w:val="20"/>
-                      <w:szCs w:val="20"/>
-                    </w:rPr>
-                  </m:ctrlPr>
-                </m:dPr>
-                <m:e>
-                  <m:r>
-                    <w:rPr>
-                      <w:rFonts w:ascii="Cambria Math" w:eastAsiaTheme="minorEastAsia" w:hAnsi="Cambria Math" w:cs="Arial"/>
-                      <w:sz w:val="20"/>
-                      <w:szCs w:val="20"/>
-                    </w:rPr>
-                    <m:t>x</m:t>
-                  </m:r>
-                </m:e>
-              </m:d>
-            </m:e>
-          </m:d>
-          <m:r>
-            <w:rPr>
-              <w:rFonts w:ascii="Cambria Math" w:eastAsiaTheme="minorEastAsia" w:hAnsi="Cambria Math" w:cs="Arial"/>
-              <w:sz w:val="20"/>
-              <w:szCs w:val="20"/>
-            </w:rPr>
-            <m:t>∨¬J</m:t>
-          </m:r>
-          <m:d>
-            <m:dPr>
-              <m:ctrlPr>
-                <w:rPr>
-                  <w:rFonts w:ascii="Cambria Math" w:eastAsiaTheme="minorEastAsia" w:hAnsi="Cambria Math" w:cs="Arial"/>
-                  <w:i/>
-                  <w:sz w:val="20"/>
-                  <w:szCs w:val="20"/>
-                </w:rPr>
-              </m:ctrlPr>
-            </m:dPr>
-            <m:e>
-              <m:r>
-                <w:rPr>
-                  <w:rFonts w:ascii="Cambria Math" w:eastAsiaTheme="minorEastAsia" w:hAnsi="Cambria Math" w:cs="Arial"/>
-                  <w:sz w:val="20"/>
-                  <w:szCs w:val="20"/>
-                </w:rPr>
-                <m:t>s</m:t>
-              </m:r>
-            </m:e>
-          </m:d>
-        </m:oMath>
-      </m:oMathPara>
+      <m:oMath>
+        <m:r>
+          <w:rPr>
+            <w:rFonts w:ascii="Cambria Math" w:eastAsiaTheme="minorEastAsia" w:hAnsi="Cambria Math" w:cs="Arial"/>
+            <w:sz w:val="20"/>
+            <w:szCs w:val="20"/>
+          </w:rPr>
+          <m:t>¬</m:t>
+        </m:r>
+        <m:d>
+          <m:dPr>
+            <m:ctrlPr>
+              <w:rPr>
+                <w:rFonts w:ascii="Cambria Math" w:eastAsiaTheme="minorEastAsia" w:hAnsi="Cambria Math" w:cs="Arial"/>
+                <w:i/>
+                <w:sz w:val="20"/>
+                <w:szCs w:val="20"/>
+              </w:rPr>
+            </m:ctrlPr>
+          </m:dPr>
+          <m:e>
+            <m:r>
+              <w:rPr>
+                <w:rFonts w:ascii="Cambria Math" w:eastAsiaTheme="minorEastAsia" w:hAnsi="Cambria Math" w:cs="Arial"/>
+                <w:sz w:val="20"/>
+                <w:szCs w:val="20"/>
+              </w:rPr>
+              <m:t>N</m:t>
+            </m:r>
+            <m:d>
+              <m:dPr>
+                <m:ctrlPr>
+                  <w:rPr>
+                    <w:rFonts w:ascii="Cambria Math" w:eastAsiaTheme="minorEastAsia" w:hAnsi="Cambria Math" w:cs="Arial"/>
+                    <w:i/>
+                    <w:sz w:val="20"/>
+                    <w:szCs w:val="20"/>
+                  </w:rPr>
+                </m:ctrlPr>
+              </m:dPr>
+              <m:e>
+                <m:r>
+                  <w:rPr>
+                    <w:rFonts w:ascii="Cambria Math" w:eastAsiaTheme="minorEastAsia" w:hAnsi="Cambria Math" w:cs="Arial"/>
+                    <w:sz w:val="20"/>
+                    <w:szCs w:val="20"/>
+                  </w:rPr>
+                  <m:t>s</m:t>
+                </m:r>
+              </m:e>
+            </m:d>
+            <m:r>
+              <m:rPr>
+                <m:sty m:val="p"/>
+              </m:rPr>
+              <w:rPr>
+                <w:rFonts w:ascii="Cambria Math" w:hAnsi="Cambria Math" w:cs="Arial"/>
+                <w:sz w:val="20"/>
+                <w:szCs w:val="20"/>
+                <w:shd w:val="clear" w:color="auto" w:fill="FFFFFF"/>
+              </w:rPr>
+              <m:t>∧</m:t>
+            </m:r>
+            <m:r>
+              <w:rPr>
+                <w:rFonts w:ascii="Cambria Math" w:eastAsiaTheme="minorEastAsia" w:hAnsi="Cambria Math" w:cs="Arial"/>
+                <w:sz w:val="20"/>
+                <w:szCs w:val="20"/>
+              </w:rPr>
+              <m:t>¬P</m:t>
+            </m:r>
+            <m:d>
+              <m:dPr>
+                <m:ctrlPr>
+                  <w:rPr>
+                    <w:rFonts w:ascii="Cambria Math" w:eastAsiaTheme="minorEastAsia" w:hAnsi="Cambria Math" w:cs="Arial"/>
+                    <w:i/>
+                    <w:sz w:val="20"/>
+                    <w:szCs w:val="20"/>
+                  </w:rPr>
+                </m:ctrlPr>
+              </m:dPr>
+              <m:e>
+                <m:r>
+                  <w:rPr>
+                    <w:rFonts w:ascii="Cambria Math" w:eastAsiaTheme="minorEastAsia" w:hAnsi="Cambria Math" w:cs="Arial"/>
+                    <w:sz w:val="20"/>
+                    <w:szCs w:val="20"/>
+                  </w:rPr>
+                  <m:t>s</m:t>
+                </m:r>
+              </m:e>
+            </m:d>
+          </m:e>
+        </m:d>
+        <m:r>
+          <w:rPr>
+            <w:rFonts w:ascii="Cambria Math" w:eastAsiaTheme="minorEastAsia" w:hAnsi="Cambria Math" w:cs="Arial"/>
+            <w:sz w:val="20"/>
+            <w:szCs w:val="20"/>
+          </w:rPr>
+          <m:t>→J</m:t>
+        </m:r>
+        <m:d>
+          <m:dPr>
+            <m:ctrlPr>
+              <w:rPr>
+                <w:rFonts w:ascii="Cambria Math" w:eastAsiaTheme="minorEastAsia" w:hAnsi="Cambria Math" w:cs="Arial"/>
+                <w:i/>
+                <w:sz w:val="20"/>
+                <w:szCs w:val="20"/>
+              </w:rPr>
+            </m:ctrlPr>
+          </m:dPr>
+          <m:e>
+            <m:r>
+              <w:rPr>
+                <w:rFonts w:ascii="Cambria Math" w:eastAsiaTheme="minorEastAsia" w:hAnsi="Cambria Math" w:cs="Arial"/>
+                <w:sz w:val="20"/>
+                <w:szCs w:val="20"/>
+              </w:rPr>
+              <m:t>s</m:t>
+            </m:r>
+          </m:e>
+        </m:d>
+        <m:r>
+          <w:rPr>
+            <w:rFonts w:ascii="Cambria Math" w:eastAsiaTheme="minorEastAsia" w:hAnsi="Cambria Math" w:cs="Arial"/>
+            <w:sz w:val="20"/>
+            <w:szCs w:val="20"/>
+          </w:rPr>
+          <m:t xml:space="preserve">, </m:t>
+        </m:r>
+        <m:r>
+          <w:rPr>
+            <w:rFonts w:ascii="Cambria Math" w:eastAsiaTheme="minorEastAsia" w:hAnsi="Cambria Math" w:cs="Arial"/>
+            <w:sz w:val="20"/>
+            <w:szCs w:val="20"/>
+          </w:rPr>
+          <m:t>∃x(J(x)</m:t>
+        </m:r>
+        <m:r>
+          <m:rPr>
+            <m:sty m:val="p"/>
+          </m:rPr>
+          <w:rPr>
+            <w:rFonts w:ascii="Cambria Math" w:hAnsi="Cambria Math" w:cs="Arial"/>
+            <w:sz w:val="20"/>
+            <w:szCs w:val="20"/>
+            <w:shd w:val="clear" w:color="auto" w:fill="FFFFFF"/>
+          </w:rPr>
+          <m:t>∧N(x)</m:t>
+        </m:r>
+        <m:r>
+          <w:rPr>
+            <w:rFonts w:ascii="Cambria Math" w:eastAsiaTheme="minorEastAsia" w:hAnsi="Cambria Math" w:cs="Arial"/>
+            <w:sz w:val="20"/>
+            <w:szCs w:val="20"/>
+          </w:rPr>
+          <m:t>)</m:t>
+        </m:r>
+        <m:r>
+          <m:rPr>
+            <m:sty m:val="p"/>
+          </m:rPr>
+          <w:rPr>
+            <w:rFonts w:ascii="Cambria Math" w:hAnsi="Cambria Math" w:cs="Cambria Math"/>
+          </w:rPr>
+          <m:t>⊢</m:t>
+        </m:r>
+        <m:r>
+          <w:rPr>
+            <w:rFonts w:ascii="Cambria Math" w:eastAsiaTheme="minorEastAsia" w:hAnsi="Cambria Math" w:cs="Arial"/>
+            <w:sz w:val="20"/>
+            <w:szCs w:val="20"/>
+          </w:rPr>
+          <m:t>∀x</m:t>
+        </m:r>
+        <m:d>
+          <m:dPr>
+            <m:ctrlPr>
+              <w:rPr>
+                <w:rFonts w:ascii="Cambria Math" w:eastAsiaTheme="minorEastAsia" w:hAnsi="Cambria Math" w:cs="Arial"/>
+                <w:i/>
+                <w:sz w:val="20"/>
+                <w:szCs w:val="20"/>
+              </w:rPr>
+            </m:ctrlPr>
+          </m:dPr>
+          <m:e>
+            <m:r>
+              <w:rPr>
+                <w:rFonts w:ascii="Cambria Math" w:eastAsiaTheme="minorEastAsia" w:hAnsi="Cambria Math" w:cs="Arial"/>
+                <w:sz w:val="20"/>
+                <w:szCs w:val="20"/>
+              </w:rPr>
+              <m:t>N</m:t>
+            </m:r>
+            <m:d>
+              <m:dPr>
+                <m:ctrlPr>
+                  <w:rPr>
+                    <w:rFonts w:ascii="Cambria Math" w:eastAsiaTheme="minorEastAsia" w:hAnsi="Cambria Math" w:cs="Arial"/>
+                    <w:i/>
+                    <w:sz w:val="20"/>
+                    <w:szCs w:val="20"/>
+                  </w:rPr>
+                </m:ctrlPr>
+              </m:dPr>
+              <m:e>
+                <m:r>
+                  <w:rPr>
+                    <w:rFonts w:ascii="Cambria Math" w:eastAsiaTheme="minorEastAsia" w:hAnsi="Cambria Math" w:cs="Arial"/>
+                    <w:sz w:val="20"/>
+                    <w:szCs w:val="20"/>
+                  </w:rPr>
+                  <m:t>x</m:t>
+                </m:r>
+              </m:e>
+            </m:d>
+            <m:r>
+              <w:rPr>
+                <w:rFonts w:ascii="Cambria Math" w:eastAsiaTheme="minorEastAsia" w:hAnsi="Cambria Math" w:cs="Arial"/>
+                <w:sz w:val="20"/>
+                <w:szCs w:val="20"/>
+              </w:rPr>
+              <m:t>→¬P</m:t>
+            </m:r>
+            <m:d>
+              <m:dPr>
+                <m:ctrlPr>
+                  <w:rPr>
+                    <w:rFonts w:ascii="Cambria Math" w:eastAsiaTheme="minorEastAsia" w:hAnsi="Cambria Math" w:cs="Arial"/>
+                    <w:i/>
+                    <w:sz w:val="20"/>
+                    <w:szCs w:val="20"/>
+                  </w:rPr>
+                </m:ctrlPr>
+              </m:dPr>
+              <m:e>
+                <m:r>
+                  <w:rPr>
+                    <w:rFonts w:ascii="Cambria Math" w:eastAsiaTheme="minorEastAsia" w:hAnsi="Cambria Math" w:cs="Arial"/>
+                    <w:sz w:val="20"/>
+                    <w:szCs w:val="20"/>
+                  </w:rPr>
+                  <m:t>x</m:t>
+                </m:r>
+              </m:e>
+            </m:d>
+          </m:e>
+        </m:d>
+        <m:r>
+          <w:rPr>
+            <w:rFonts w:ascii="Cambria Math" w:eastAsiaTheme="minorEastAsia" w:hAnsi="Cambria Math" w:cs="Arial"/>
+            <w:sz w:val="20"/>
+            <w:szCs w:val="20"/>
+          </w:rPr>
+          <m:t>∨¬J</m:t>
+        </m:r>
+        <m:d>
+          <m:dPr>
+            <m:ctrlPr>
+              <w:rPr>
+                <w:rFonts w:ascii="Cambria Math" w:eastAsiaTheme="minorEastAsia" w:hAnsi="Cambria Math" w:cs="Arial"/>
+                <w:i/>
+                <w:sz w:val="20"/>
+                <w:szCs w:val="20"/>
+              </w:rPr>
+            </m:ctrlPr>
+          </m:dPr>
+          <m:e>
+            <m:r>
+              <w:rPr>
+                <w:rFonts w:ascii="Cambria Math" w:eastAsiaTheme="minorEastAsia" w:hAnsi="Cambria Math" w:cs="Arial"/>
+                <w:sz w:val="20"/>
+                <w:szCs w:val="20"/>
+              </w:rPr>
+              <m:t>s</m:t>
+            </m:r>
+          </m:e>
+        </m:d>
+      </m:oMath>
     </w:p>
     <w:p>
       <w:pPr>
@@ -866,388 +716,326 @@
           <w:szCs w:val="20"/>
         </w:rPr>
       </w:pPr>
-      <w:r>
-        <w:rPr>
-          <w:rFonts w:ascii="Arial" w:eastAsia="Times New Roman" w:hAnsi="Arial" w:cs="Arial"/>
-          <w:sz w:val="20"/>
-          <w:szCs w:val="20"/>
-          <w:lang w:eastAsia="pt-BR"/>
-        </w:rPr>
-        <w:t xml:space="preserve">Existem </w:t>
-      </w:r>
-      <w:proofErr w:type="spellStart"/>
-      <w:r>
-        <w:rPr>
-          <w:rFonts w:ascii="Arial" w:eastAsia="Times New Roman" w:hAnsi="Arial" w:cs="Arial"/>
-          <w:sz w:val="20"/>
-          <w:szCs w:val="20"/>
-          <w:lang w:eastAsia="pt-BR"/>
-        </w:rPr>
-        <w:t>nerds</w:t>
-      </w:r>
-      <w:proofErr w:type="spellEnd"/>
-      <w:r>
-        <w:rPr>
-          <w:rFonts w:ascii="Arial" w:eastAsia="Times New Roman" w:hAnsi="Arial" w:cs="Arial"/>
-          <w:sz w:val="20"/>
-          <w:szCs w:val="20"/>
-          <w:lang w:eastAsia="pt-BR"/>
-        </w:rPr>
-        <w:t xml:space="preserve"> que não são jogadores de pedra, papel, tesoura, lagarto, </w:t>
-      </w:r>
-      <w:proofErr w:type="gramStart"/>
-      <w:r>
-        <w:rPr>
-          <w:rFonts w:ascii="Arial" w:eastAsia="Times New Roman" w:hAnsi="Arial" w:cs="Arial"/>
-          <w:sz w:val="20"/>
-          <w:szCs w:val="20"/>
-          <w:lang w:eastAsia="pt-BR"/>
-        </w:rPr>
-        <w:t>Spock  e</w:t>
-      </w:r>
-      <w:proofErr w:type="gramEnd"/>
-      <w:r>
-        <w:rPr>
-          <w:rFonts w:ascii="Arial" w:eastAsia="Times New Roman" w:hAnsi="Arial" w:cs="Arial"/>
-          <w:sz w:val="20"/>
-          <w:szCs w:val="20"/>
-          <w:lang w:eastAsia="pt-BR"/>
-        </w:rPr>
-        <w:t xml:space="preserve"> não são perdedores.</w:t>
-      </w:r>
-    </w:p>
-    <w:p>
-      <w:pPr>
-        <w:pStyle w:val="PargrafodaLista"/>
-        <w:ind w:left="792"/>
-        <w:rPr>
-          <w:rFonts w:ascii="Arial" w:eastAsia="Times New Roman" w:hAnsi="Arial" w:cs="Arial"/>
-          <w:sz w:val="20"/>
-          <w:szCs w:val="20"/>
-          <w:lang w:eastAsia="pt-BR"/>
-        </w:rPr>
-      </w:pPr>
-      <m:oMathPara>
-        <m:oMath>
-          <m:r>
-            <w:rPr>
-              <w:rFonts w:ascii="Cambria Math" w:eastAsiaTheme="minorEastAsia" w:hAnsi="Cambria Math" w:cs="Arial"/>
-              <w:sz w:val="20"/>
-              <w:szCs w:val="20"/>
-            </w:rPr>
-            <m:t>∃x(N</m:t>
-          </m:r>
-          <m:d>
-            <m:dPr>
-              <m:ctrlPr>
-                <w:rPr>
-                  <w:rFonts w:ascii="Cambria Math" w:eastAsiaTheme="minorEastAsia" w:hAnsi="Cambria Math" w:cs="Arial"/>
-                  <w:i/>
-                  <w:sz w:val="20"/>
-                  <w:szCs w:val="20"/>
-                </w:rPr>
-              </m:ctrlPr>
-            </m:dPr>
-            <m:e>
-              <m:r>
-                <w:rPr>
-                  <w:rFonts w:ascii="Cambria Math" w:eastAsiaTheme="minorEastAsia" w:hAnsi="Cambria Math" w:cs="Arial"/>
-                  <w:sz w:val="20"/>
-                  <w:szCs w:val="20"/>
-                </w:rPr>
-                <m:t>x</m:t>
-              </m:r>
-            </m:e>
-          </m:d>
-          <m:r>
-            <m:rPr>
-              <m:sty m:val="p"/>
-            </m:rPr>
-            <w:rPr>
-              <w:rFonts w:ascii="Cambria Math" w:hAnsi="Cambria Math" w:cs="Arial"/>
-              <w:sz w:val="20"/>
-              <w:szCs w:val="20"/>
-              <w:shd w:val="clear" w:color="auto" w:fill="FFFFFF"/>
-            </w:rPr>
-            <m:t>∧</m:t>
-          </m:r>
-          <m:r>
-            <w:rPr>
-              <w:rFonts w:ascii="Cambria Math" w:eastAsiaTheme="minorEastAsia" w:hAnsi="Cambria Math" w:cs="Arial"/>
-              <w:sz w:val="20"/>
-              <w:szCs w:val="20"/>
-            </w:rPr>
-            <m:t>¬</m:t>
-          </m:r>
-          <m:r>
-            <m:rPr>
-              <m:sty m:val="p"/>
-            </m:rPr>
-            <w:rPr>
-              <w:rFonts w:ascii="Cambria Math" w:hAnsi="Cambria Math" w:cs="Arial"/>
-              <w:sz w:val="20"/>
-              <w:szCs w:val="20"/>
-              <w:shd w:val="clear" w:color="auto" w:fill="FFFFFF"/>
-            </w:rPr>
-            <m:t>J</m:t>
-          </m:r>
-          <m:d>
-            <m:dPr>
-              <m:ctrlPr>
-                <w:rPr>
-                  <w:rFonts w:ascii="Cambria Math" w:hAnsi="Cambria Math" w:cs="Arial"/>
-                  <w:sz w:val="20"/>
-                  <w:szCs w:val="20"/>
-                  <w:shd w:val="clear" w:color="auto" w:fill="FFFFFF"/>
-                </w:rPr>
-              </m:ctrlPr>
-            </m:dPr>
-            <m:e>
-              <m:r>
-                <m:rPr>
-                  <m:sty m:val="p"/>
-                </m:rPr>
-                <w:rPr>
-                  <w:rFonts w:ascii="Cambria Math" w:hAnsi="Cambria Math" w:cs="Arial"/>
-                  <w:sz w:val="20"/>
-                  <w:szCs w:val="20"/>
-                  <w:shd w:val="clear" w:color="auto" w:fill="FFFFFF"/>
-                </w:rPr>
-                <m:t>x</m:t>
-              </m:r>
-            </m:e>
-          </m:d>
-          <m:r>
-            <m:rPr>
-              <m:sty m:val="p"/>
-            </m:rPr>
-            <w:rPr>
-              <w:rFonts w:ascii="Cambria Math" w:hAnsi="Cambria Math" w:cs="Arial"/>
-              <w:sz w:val="20"/>
-              <w:szCs w:val="20"/>
-              <w:shd w:val="clear" w:color="auto" w:fill="FFFFFF"/>
-            </w:rPr>
-            <m:t>∧P(x))</m:t>
-          </m:r>
-        </m:oMath>
-      </m:oMathPara>
-    </w:p>
-    <w:p>
-      <w:pPr>
-        <w:pStyle w:val="PargrafodaLista"/>
-        <w:ind w:left="792"/>
-        <w:rPr>
-          <w:rFonts w:ascii="Arial" w:eastAsia="Times New Roman" w:hAnsi="Arial" w:cs="Arial"/>
-          <w:sz w:val="20"/>
-          <w:szCs w:val="20"/>
-          <w:lang w:eastAsia="pt-BR"/>
-        </w:rPr>
-      </w:pPr>
-    </w:p>
-    <w:p>
-      <w:pPr>
-        <w:pStyle w:val="PargrafodaLista"/>
-        <w:ind w:left="792"/>
-        <w:rPr>
-          <w:rFonts w:ascii="Arial" w:eastAsia="Times New Roman" w:hAnsi="Arial" w:cs="Arial"/>
-          <w:sz w:val="20"/>
-          <w:szCs w:val="20"/>
-          <w:lang w:eastAsia="pt-BR"/>
-        </w:rPr>
-      </w:pPr>
-      <w:r>
-        <w:rPr>
-          <w:rFonts w:ascii="Arial" w:eastAsia="Times New Roman" w:hAnsi="Arial" w:cs="Arial"/>
-          <w:sz w:val="20"/>
-          <w:szCs w:val="20"/>
-          <w:lang w:eastAsia="pt-BR"/>
-        </w:rPr>
-        <w:t xml:space="preserve">Se Leonard e Sheldon são jogadores de pedra, papel, tesoura, lagarto, Spock, então são </w:t>
-      </w:r>
-      <w:proofErr w:type="spellStart"/>
-      <w:r>
-        <w:rPr>
-          <w:rFonts w:ascii="Arial" w:eastAsia="Times New Roman" w:hAnsi="Arial" w:cs="Arial"/>
-          <w:sz w:val="20"/>
-          <w:szCs w:val="20"/>
-          <w:lang w:eastAsia="pt-BR"/>
-        </w:rPr>
-        <w:t>nerds.</w:t>
-      </w:r>
-      <w:proofErr w:type="spellEnd"/>
-    </w:p>
-    <w:p>
-      <w:pPr>
-        <w:pStyle w:val="PargrafodaLista"/>
-        <w:ind w:left="792"/>
-        <w:rPr>
-          <w:rFonts w:ascii="Arial" w:eastAsia="Times New Roman" w:hAnsi="Arial" w:cs="Arial"/>
-          <w:sz w:val="20"/>
-          <w:szCs w:val="20"/>
-          <w:lang w:eastAsia="pt-BR"/>
-        </w:rPr>
-      </w:pPr>
-      <m:oMathPara>
-        <m:oMath>
-          <m:r>
-            <w:rPr>
-              <w:rFonts w:ascii="Cambria Math" w:eastAsia="Times New Roman" w:hAnsi="Cambria Math" w:cs="Arial"/>
-              <w:sz w:val="20"/>
-              <w:szCs w:val="20"/>
-              <w:lang w:eastAsia="pt-BR"/>
-            </w:rPr>
-            <m:t>(J(l)</m:t>
-          </m:r>
-          <m:r>
-            <m:rPr>
-              <m:sty m:val="p"/>
-            </m:rPr>
-            <w:rPr>
-              <w:rFonts w:ascii="Cambria Math" w:hAnsi="Cambria Math" w:cs="Arial"/>
-              <w:sz w:val="20"/>
-              <w:szCs w:val="20"/>
-              <w:shd w:val="clear" w:color="auto" w:fill="FFFFFF"/>
-            </w:rPr>
-            <m:t>∧J(s)</m:t>
-          </m:r>
-          <m:r>
-            <w:rPr>
-              <w:rFonts w:ascii="Cambria Math" w:eastAsia="Times New Roman" w:hAnsi="Cambria Math" w:cs="Arial"/>
-              <w:sz w:val="20"/>
-              <w:szCs w:val="20"/>
-              <w:lang w:eastAsia="pt-BR"/>
-            </w:rPr>
-            <m:t>)→(N(l)</m:t>
-          </m:r>
-          <m:r>
-            <m:rPr>
-              <m:sty m:val="p"/>
-            </m:rPr>
-            <w:rPr>
-              <w:rFonts w:ascii="Cambria Math" w:hAnsi="Cambria Math" w:cs="Arial"/>
-              <w:sz w:val="20"/>
-              <w:szCs w:val="20"/>
-              <w:shd w:val="clear" w:color="auto" w:fill="FFFFFF"/>
-            </w:rPr>
-            <m:t>∧(N(s)</m:t>
-          </m:r>
-          <m:r>
-            <w:rPr>
-              <w:rFonts w:ascii="Cambria Math" w:eastAsia="Times New Roman" w:hAnsi="Cambria Math" w:cs="Arial"/>
-              <w:sz w:val="20"/>
-              <w:szCs w:val="20"/>
-              <w:lang w:eastAsia="pt-BR"/>
-            </w:rPr>
-            <m:t>)</m:t>
-          </m:r>
-        </m:oMath>
-      </m:oMathPara>
-    </w:p>
-    <w:p>
-      <w:pPr>
-        <w:pStyle w:val="PargrafodaLista"/>
-        <w:ind w:left="792"/>
-        <w:rPr>
-          <w:rFonts w:ascii="Arial" w:eastAsia="Times New Roman" w:hAnsi="Arial" w:cs="Arial"/>
-          <w:sz w:val="20"/>
-          <w:szCs w:val="20"/>
-          <w:lang w:eastAsia="pt-BR"/>
-        </w:rPr>
-      </w:pPr>
-    </w:p>
-    <w:p>
-      <w:pPr>
-        <w:pStyle w:val="PargrafodaLista"/>
-        <w:ind w:left="792"/>
-        <w:rPr>
-          <w:rFonts w:ascii="Arial" w:eastAsia="Times New Roman" w:hAnsi="Arial" w:cs="Arial"/>
-          <w:sz w:val="20"/>
-          <w:szCs w:val="20"/>
-          <w:lang w:eastAsia="pt-BR"/>
-        </w:rPr>
-      </w:pPr>
-      <w:r>
-        <w:rPr>
-          <w:rFonts w:ascii="Arial" w:eastAsia="Times New Roman" w:hAnsi="Arial" w:cs="Arial"/>
-          <w:sz w:val="20"/>
-          <w:szCs w:val="20"/>
-          <w:lang w:eastAsia="pt-BR"/>
-        </w:rPr>
-        <w:t xml:space="preserve">Portanto, não é verdade que todos os jogadores de pedra, papel, tesoura, lagarto, Spock são </w:t>
-      </w:r>
-      <w:proofErr w:type="spellStart"/>
-      <w:r>
-        <w:rPr>
-          <w:rFonts w:ascii="Arial" w:eastAsia="Times New Roman" w:hAnsi="Arial" w:cs="Arial"/>
-          <w:sz w:val="20"/>
-          <w:szCs w:val="20"/>
-          <w:lang w:eastAsia="pt-BR"/>
-        </w:rPr>
-        <w:t>nerds</w:t>
-      </w:r>
-      <w:proofErr w:type="spellEnd"/>
-      <w:r>
-        <w:rPr>
-          <w:rFonts w:ascii="Arial" w:eastAsia="Times New Roman" w:hAnsi="Arial" w:cs="Arial"/>
-          <w:sz w:val="20"/>
-          <w:szCs w:val="20"/>
-          <w:lang w:eastAsia="pt-BR"/>
-        </w:rPr>
-        <w:t>.</w:t>
-      </w:r>
-    </w:p>
-    <w:p>
-      <w:pPr>
-        <w:pStyle w:val="PargrafodaLista"/>
-        <w:ind w:left="792"/>
-        <w:rPr>
-          <w:rFonts w:ascii="Arial" w:eastAsiaTheme="minorEastAsia" w:hAnsi="Arial" w:cs="Arial"/>
-          <w:sz w:val="20"/>
-          <w:szCs w:val="20"/>
-        </w:rPr>
-      </w:pPr>
-      <m:oMathPara>
-        <m:oMath>
-          <m:r>
-            <w:rPr>
-              <w:rFonts w:ascii="Cambria Math" w:eastAsiaTheme="minorEastAsia" w:hAnsi="Cambria Math" w:cs="Arial"/>
-              <w:sz w:val="20"/>
-              <w:szCs w:val="20"/>
-            </w:rPr>
-            <m:t>¬∀x(J</m:t>
-          </m:r>
-          <m:d>
-            <m:dPr>
-              <m:ctrlPr>
-                <w:rPr>
-                  <w:rFonts w:ascii="Cambria Math" w:eastAsiaTheme="minorEastAsia" w:hAnsi="Cambria Math" w:cs="Arial"/>
-                  <w:i/>
-                  <w:sz w:val="20"/>
-                  <w:szCs w:val="20"/>
-                </w:rPr>
-              </m:ctrlPr>
-            </m:dPr>
-            <m:e>
-              <m:r>
-                <w:rPr>
-                  <w:rFonts w:ascii="Cambria Math" w:eastAsiaTheme="minorEastAsia" w:hAnsi="Cambria Math" w:cs="Arial"/>
-                  <w:sz w:val="20"/>
-                  <w:szCs w:val="20"/>
-                </w:rPr>
-                <m:t>x</m:t>
-              </m:r>
-            </m:e>
-          </m:d>
-          <m:r>
-            <w:rPr>
-              <w:rFonts w:ascii="Cambria Math" w:eastAsiaTheme="minorEastAsia" w:hAnsi="Cambria Math" w:cs="Arial"/>
-              <w:sz w:val="20"/>
-              <w:szCs w:val="20"/>
-            </w:rPr>
-            <m:t>→N(x))</m:t>
-          </m:r>
-        </m:oMath>
-      </m:oMathPara>
+      <m:oMath>
+        <m:r>
+          <w:rPr>
+            <w:rFonts w:ascii="Cambria Math" w:eastAsiaTheme="minorEastAsia" w:hAnsi="Cambria Math" w:cs="Arial"/>
+            <w:sz w:val="20"/>
+            <w:szCs w:val="20"/>
+          </w:rPr>
+          <m:t>∃x</m:t>
+        </m:r>
+        <m:d>
+          <m:dPr>
+            <m:ctrlPr>
+              <w:rPr>
+                <w:rFonts w:ascii="Cambria Math" w:eastAsiaTheme="minorEastAsia" w:hAnsi="Cambria Math" w:cs="Arial"/>
+                <w:i/>
+                <w:sz w:val="20"/>
+                <w:szCs w:val="20"/>
+              </w:rPr>
+            </m:ctrlPr>
+          </m:dPr>
+          <m:e>
+            <m:r>
+              <w:rPr>
+                <w:rFonts w:ascii="Cambria Math" w:eastAsiaTheme="minorEastAsia" w:hAnsi="Cambria Math" w:cs="Arial"/>
+                <w:sz w:val="20"/>
+                <w:szCs w:val="20"/>
+              </w:rPr>
+              <m:t>N</m:t>
+            </m:r>
+            <m:d>
+              <m:dPr>
+                <m:ctrlPr>
+                  <w:rPr>
+                    <w:rFonts w:ascii="Cambria Math" w:eastAsiaTheme="minorEastAsia" w:hAnsi="Cambria Math" w:cs="Arial"/>
+                    <w:i/>
+                    <w:sz w:val="20"/>
+                    <w:szCs w:val="20"/>
+                  </w:rPr>
+                </m:ctrlPr>
+              </m:dPr>
+              <m:e>
+                <m:r>
+                  <w:rPr>
+                    <w:rFonts w:ascii="Cambria Math" w:eastAsiaTheme="minorEastAsia" w:hAnsi="Cambria Math" w:cs="Arial"/>
+                    <w:sz w:val="20"/>
+                    <w:szCs w:val="20"/>
+                  </w:rPr>
+                  <m:t>x</m:t>
+                </m:r>
+              </m:e>
+            </m:d>
+            <m:r>
+              <m:rPr>
+                <m:sty m:val="p"/>
+              </m:rPr>
+              <w:rPr>
+                <w:rFonts w:ascii="Cambria Math" w:hAnsi="Cambria Math" w:cs="Arial"/>
+                <w:sz w:val="20"/>
+                <w:szCs w:val="20"/>
+                <w:shd w:val="clear" w:color="auto" w:fill="FFFFFF"/>
+              </w:rPr>
+              <m:t>∧</m:t>
+            </m:r>
+            <m:r>
+              <w:rPr>
+                <w:rFonts w:ascii="Cambria Math" w:eastAsiaTheme="minorEastAsia" w:hAnsi="Cambria Math" w:cs="Arial"/>
+                <w:sz w:val="20"/>
+                <w:szCs w:val="20"/>
+              </w:rPr>
+              <m:t>¬</m:t>
+            </m:r>
+            <m:r>
+              <m:rPr>
+                <m:sty m:val="p"/>
+              </m:rPr>
+              <w:rPr>
+                <w:rFonts w:ascii="Cambria Math" w:hAnsi="Cambria Math" w:cs="Arial"/>
+                <w:sz w:val="20"/>
+                <w:szCs w:val="20"/>
+                <w:shd w:val="clear" w:color="auto" w:fill="FFFFFF"/>
+              </w:rPr>
+              <m:t>J</m:t>
+            </m:r>
+            <m:d>
+              <m:dPr>
+                <m:ctrlPr>
+                  <w:rPr>
+                    <w:rFonts w:ascii="Cambria Math" w:hAnsi="Cambria Math" w:cs="Arial"/>
+                    <w:sz w:val="20"/>
+                    <w:szCs w:val="20"/>
+                    <w:shd w:val="clear" w:color="auto" w:fill="FFFFFF"/>
+                  </w:rPr>
+                </m:ctrlPr>
+              </m:dPr>
+              <m:e>
+                <m:r>
+                  <m:rPr>
+                    <m:sty m:val="p"/>
+                  </m:rPr>
+                  <w:rPr>
+                    <w:rFonts w:ascii="Cambria Math" w:hAnsi="Cambria Math" w:cs="Arial"/>
+                    <w:sz w:val="20"/>
+                    <w:szCs w:val="20"/>
+                    <w:shd w:val="clear" w:color="auto" w:fill="FFFFFF"/>
+                  </w:rPr>
+                  <m:t>x</m:t>
+                </m:r>
+              </m:e>
+            </m:d>
+            <m:r>
+              <m:rPr>
+                <m:sty m:val="p"/>
+              </m:rPr>
+              <w:rPr>
+                <w:rFonts w:ascii="Cambria Math" w:hAnsi="Cambria Math" w:cs="Arial"/>
+                <w:sz w:val="20"/>
+                <w:szCs w:val="20"/>
+                <w:shd w:val="clear" w:color="auto" w:fill="FFFFFF"/>
+              </w:rPr>
+              <m:t>∧P</m:t>
+            </m:r>
+            <m:d>
+              <m:dPr>
+                <m:ctrlPr>
+                  <w:rPr>
+                    <w:rFonts w:ascii="Cambria Math" w:hAnsi="Cambria Math" w:cs="Arial"/>
+                    <w:sz w:val="20"/>
+                    <w:szCs w:val="20"/>
+                    <w:shd w:val="clear" w:color="auto" w:fill="FFFFFF"/>
+                  </w:rPr>
+                </m:ctrlPr>
+              </m:dPr>
+              <m:e>
+                <m:r>
+                  <m:rPr>
+                    <m:sty m:val="p"/>
+                  </m:rPr>
+                  <w:rPr>
+                    <w:rFonts w:ascii="Cambria Math" w:hAnsi="Cambria Math" w:cs="Arial"/>
+                    <w:sz w:val="20"/>
+                    <w:szCs w:val="20"/>
+                    <w:shd w:val="clear" w:color="auto" w:fill="FFFFFF"/>
+                  </w:rPr>
+                  <m:t>x</m:t>
+                </m:r>
+              </m:e>
+            </m:d>
+            <m:ctrlPr>
+              <w:rPr>
+                <w:rFonts w:ascii="Cambria Math" w:hAnsi="Cambria Math" w:cs="Arial"/>
+                <w:sz w:val="20"/>
+                <w:szCs w:val="20"/>
+                <w:shd w:val="clear" w:color="auto" w:fill="FFFFFF"/>
+              </w:rPr>
+            </m:ctrlPr>
+          </m:e>
+        </m:d>
+        <m:r>
+          <m:rPr>
+            <m:sty m:val="p"/>
+          </m:rPr>
+          <w:rPr>
+            <w:rFonts w:ascii="Cambria Math" w:hAnsi="Cambria Math" w:cs="Arial"/>
+            <w:sz w:val="20"/>
+            <w:szCs w:val="20"/>
+            <w:shd w:val="clear" w:color="auto" w:fill="FFFFFF"/>
+          </w:rPr>
+          <m:t xml:space="preserve">, </m:t>
+        </m:r>
+        <m:r>
+          <w:rPr>
+            <w:rFonts w:ascii="Cambria Math" w:eastAsia="Times New Roman" w:hAnsi="Cambria Math" w:cs="Arial"/>
+            <w:sz w:val="20"/>
+            <w:szCs w:val="20"/>
+            <w:lang w:eastAsia="pt-BR"/>
+          </w:rPr>
+          <m:t>(J(l)</m:t>
+        </m:r>
+        <m:r>
+          <m:rPr>
+            <m:sty m:val="p"/>
+          </m:rPr>
+          <w:rPr>
+            <w:rFonts w:ascii="Cambria Math" w:hAnsi="Cambria Math" w:cs="Arial"/>
+            <w:sz w:val="20"/>
+            <w:szCs w:val="20"/>
+            <w:shd w:val="clear" w:color="auto" w:fill="FFFFFF"/>
+          </w:rPr>
+          <m:t>∧J(s)</m:t>
+        </m:r>
+        <m:r>
+          <w:rPr>
+            <w:rFonts w:ascii="Cambria Math" w:eastAsia="Times New Roman" w:hAnsi="Cambria Math" w:cs="Arial"/>
+            <w:sz w:val="20"/>
+            <w:szCs w:val="20"/>
+            <w:lang w:eastAsia="pt-BR"/>
+          </w:rPr>
+          <m:t>)→(N(l)</m:t>
+        </m:r>
+        <m:r>
+          <m:rPr>
+            <m:sty m:val="p"/>
+          </m:rPr>
+          <w:rPr>
+            <w:rFonts w:ascii="Cambria Math" w:hAnsi="Cambria Math" w:cs="Arial"/>
+            <w:sz w:val="20"/>
+            <w:szCs w:val="20"/>
+            <w:shd w:val="clear" w:color="auto" w:fill="FFFFFF"/>
+          </w:rPr>
+          <m:t>∧</m:t>
+        </m:r>
+        <m:d>
+          <m:dPr>
+            <m:ctrlPr>
+              <w:rPr>
+                <w:rFonts w:ascii="Cambria Math" w:hAnsi="Cambria Math" w:cs="Arial"/>
+                <w:sz w:val="20"/>
+                <w:szCs w:val="20"/>
+                <w:shd w:val="clear" w:color="auto" w:fill="FFFFFF"/>
+              </w:rPr>
+            </m:ctrlPr>
+          </m:dPr>
+          <m:e>
+            <m:r>
+              <m:rPr>
+                <m:sty m:val="p"/>
+              </m:rPr>
+              <w:rPr>
+                <w:rFonts w:ascii="Cambria Math" w:hAnsi="Cambria Math" w:cs="Arial"/>
+                <w:sz w:val="20"/>
+                <w:szCs w:val="20"/>
+                <w:shd w:val="clear" w:color="auto" w:fill="FFFFFF"/>
+              </w:rPr>
+              <m:t>N</m:t>
+            </m:r>
+            <m:d>
+              <m:dPr>
+                <m:ctrlPr>
+                  <w:rPr>
+                    <w:rFonts w:ascii="Cambria Math" w:hAnsi="Cambria Math" w:cs="Arial"/>
+                    <w:sz w:val="20"/>
+                    <w:szCs w:val="20"/>
+                    <w:shd w:val="clear" w:color="auto" w:fill="FFFFFF"/>
+                  </w:rPr>
+                </m:ctrlPr>
+              </m:dPr>
+              <m:e>
+                <m:r>
+                  <m:rPr>
+                    <m:sty m:val="p"/>
+                  </m:rPr>
+                  <w:rPr>
+                    <w:rFonts w:ascii="Cambria Math" w:hAnsi="Cambria Math" w:cs="Arial"/>
+                    <w:sz w:val="20"/>
+                    <w:szCs w:val="20"/>
+                    <w:shd w:val="clear" w:color="auto" w:fill="FFFFFF"/>
+                  </w:rPr>
+                  <m:t>s</m:t>
+                </m:r>
+              </m:e>
+            </m:d>
+            <m:ctrlPr>
+              <w:rPr>
+                <w:rFonts w:ascii="Cambria Math" w:eastAsia="Times New Roman" w:hAnsi="Cambria Math" w:cs="Arial"/>
+                <w:i/>
+                <w:sz w:val="20"/>
+                <w:szCs w:val="20"/>
+                <w:lang w:eastAsia="pt-BR"/>
+              </w:rPr>
+            </m:ctrlPr>
+          </m:e>
+        </m:d>
+        <m:r>
+          <m:rPr>
+            <m:sty m:val="p"/>
+          </m:rPr>
+          <w:rPr>
+            <w:rFonts w:ascii="Cambria Math" w:hAnsi="Cambria Math" w:cs="Cambria Math"/>
+          </w:rPr>
+          <m:t>⊢</m:t>
+        </m:r>
+        <m:r>
+          <w:rPr>
+            <w:rFonts w:ascii="Cambria Math" w:eastAsiaTheme="minorEastAsia" w:hAnsi="Cambria Math" w:cs="Arial"/>
+            <w:sz w:val="20"/>
+            <w:szCs w:val="20"/>
+          </w:rPr>
+          <m:t>¬∀x(J</m:t>
+        </m:r>
+        <m:d>
+          <m:dPr>
+            <m:ctrlPr>
+              <w:rPr>
+                <w:rFonts w:ascii="Cambria Math" w:eastAsiaTheme="minorEastAsia" w:hAnsi="Cambria Math" w:cs="Arial"/>
+                <w:i/>
+                <w:sz w:val="20"/>
+                <w:szCs w:val="20"/>
+              </w:rPr>
+            </m:ctrlPr>
+          </m:dPr>
+          <m:e>
+            <m:r>
+              <w:rPr>
+                <w:rFonts w:ascii="Cambria Math" w:eastAsiaTheme="minorEastAsia" w:hAnsi="Cambria Math" w:cs="Arial"/>
+                <w:sz w:val="20"/>
+                <w:szCs w:val="20"/>
+              </w:rPr>
+              <m:t>x</m:t>
+            </m:r>
+          </m:e>
+        </m:d>
+        <m:r>
+          <w:rPr>
+            <w:rFonts w:ascii="Cambria Math" w:eastAsiaTheme="minorEastAsia" w:hAnsi="Cambria Math" w:cs="Arial"/>
+            <w:sz w:val="20"/>
+            <w:szCs w:val="20"/>
+          </w:rPr>
+          <m:t>→N(x))</m:t>
+        </m:r>
+      </m:oMath>
     </w:p>
     <w:p>
       <w:pPr>
@@ -1453,26 +1241,6 @@
           <w:sz w:val="20"/>
           <w:szCs w:val="20"/>
           <w:shd w:val="clear" w:color="auto" w:fill="FFFFFF"/>
-        </w:rPr>
-      </w:pPr>
-      <w:r>
-        <w:rPr>
-          <w:rFonts w:ascii="Arial" w:hAnsi="Arial" w:cs="Arial"/>
-          <w:sz w:val="20"/>
-          <w:szCs w:val="20"/>
-          <w:shd w:val="clear" w:color="auto" w:fill="FFFFFF"/>
-        </w:rPr>
-        <w:t>Nenhum acrobata é desajeitado.</w:t>
-      </w:r>
-    </w:p>
-    <w:p>
-      <w:pPr>
-        <w:pStyle w:val="PargrafodaLista"/>
-        <w:ind w:left="792"/>
-        <w:rPr>
-          <w:rFonts w:ascii="Arial" w:eastAsiaTheme="minorEastAsia" w:hAnsi="Arial" w:cs="Arial"/>
-          <w:sz w:val="20"/>
-          <w:szCs w:val="20"/>
         </w:rPr>
       </w:pPr>
       <m:oMathPara>
@@ -1515,95 +1283,15 @@
             </w:rPr>
             <m:t>→¬D(x))</m:t>
           </m:r>
-        </m:oMath>
-      </m:oMathPara>
-    </w:p>
-    <w:p>
-      <w:pPr>
-        <w:pStyle w:val="PargrafodaLista"/>
-        <w:ind w:left="792"/>
-        <w:rPr>
-          <w:rFonts w:ascii="Arial" w:hAnsi="Arial" w:cs="Arial"/>
-          <w:sz w:val="20"/>
-          <w:szCs w:val="20"/>
-          <w:shd w:val="clear" w:color="auto" w:fill="FFFFFF"/>
-        </w:rPr>
-      </w:pPr>
-    </w:p>
-    <w:p>
-      <w:pPr>
-        <w:pStyle w:val="PargrafodaLista"/>
-        <w:ind w:left="792"/>
-        <w:rPr>
-          <w:rFonts w:ascii="Arial" w:hAnsi="Arial" w:cs="Arial"/>
-          <w:sz w:val="20"/>
-          <w:szCs w:val="20"/>
-          <w:shd w:val="clear" w:color="auto" w:fill="FFFFFF"/>
-        </w:rPr>
-      </w:pPr>
-      <w:r>
-        <w:rPr>
-          <w:rFonts w:ascii="Arial" w:hAnsi="Arial" w:cs="Arial"/>
-          <w:sz w:val="20"/>
-          <w:szCs w:val="20"/>
-          <w:shd w:val="clear" w:color="auto" w:fill="FFFFFF"/>
-        </w:rPr>
-        <w:t xml:space="preserve">Portanto, se </w:t>
-      </w:r>
-      <w:proofErr w:type="spellStart"/>
-      <w:r>
-        <w:rPr>
-          <w:rFonts w:ascii="Arial" w:hAnsi="Arial" w:cs="Arial"/>
-          <w:sz w:val="20"/>
-          <w:szCs w:val="20"/>
-          <w:shd w:val="clear" w:color="auto" w:fill="FFFFFF"/>
-        </w:rPr>
-        <w:t>Knuth</w:t>
-      </w:r>
-      <w:proofErr w:type="spellEnd"/>
-      <w:r>
-        <w:rPr>
-          <w:rFonts w:ascii="Arial" w:hAnsi="Arial" w:cs="Arial"/>
-          <w:sz w:val="20"/>
-          <w:szCs w:val="20"/>
-          <w:shd w:val="clear" w:color="auto" w:fill="FFFFFF"/>
-        </w:rPr>
-        <w:t xml:space="preserve"> é professor e se todos os professores são desajeitados, então </w:t>
-      </w:r>
-      <w:proofErr w:type="spellStart"/>
-      <w:r>
-        <w:rPr>
-          <w:rFonts w:ascii="Arial" w:hAnsi="Arial" w:cs="Arial"/>
-          <w:sz w:val="20"/>
-          <w:szCs w:val="20"/>
-          <w:shd w:val="clear" w:color="auto" w:fill="FFFFFF"/>
-        </w:rPr>
-        <w:t>Knuth</w:t>
-      </w:r>
-      <w:proofErr w:type="spellEnd"/>
-      <w:r>
-        <w:rPr>
-          <w:rFonts w:ascii="Arial" w:hAnsi="Arial" w:cs="Arial"/>
-          <w:sz w:val="20"/>
-          <w:szCs w:val="20"/>
-          <w:shd w:val="clear" w:color="auto" w:fill="FFFFFF"/>
-        </w:rPr>
-        <w:t xml:space="preserve"> não é acrobata.</w:t>
-      </w:r>
-    </w:p>
-    <w:p>
-      <w:pPr>
-        <w:pStyle w:val="PargrafodaLista"/>
-        <w:ind w:left="792"/>
-        <w:rPr>
-          <w:rFonts w:ascii="Arial" w:hAnsi="Arial" w:cs="Arial"/>
-          <w:sz w:val="20"/>
-          <w:szCs w:val="20"/>
-          <w:shd w:val="clear" w:color="auto" w:fill="FFFFFF"/>
-        </w:rPr>
-      </w:pPr>
-      <m:oMathPara>
-        <m:oMath>
+          <m:r>
+            <m:rPr>
+              <m:sty m:val="p"/>
+            </m:rPr>
+            <w:rPr>
+              <w:rFonts w:ascii="Cambria Math" w:hAnsi="Cambria Math" w:cs="Cambria Math"/>
+            </w:rPr>
+            <m:t>⊢</m:t>
+          </m:r>
           <m:r>
             <w:rPr>
               <w:rFonts w:ascii="Cambria Math" w:hAnsi="Cambria Math" w:cs="Arial"/>
@@ -1872,31 +1560,9 @@
         <w:pStyle w:val="PargrafodaLista"/>
         <w:ind w:left="792"/>
         <w:rPr>
-          <w:rFonts w:ascii="Arial" w:eastAsia="Times New Roman" w:hAnsi="Arial" w:cs="Arial"/>
-          <w:sz w:val="20"/>
-          <w:szCs w:val="20"/>
-          <w:lang w:eastAsia="pt-BR"/>
-        </w:rPr>
-      </w:pPr>
-      <w:r>
-        <w:rPr>
-          <w:rFonts w:ascii="Arial" w:eastAsia="Times New Roman" w:hAnsi="Arial" w:cs="Arial"/>
-          <w:sz w:val="20"/>
-          <w:szCs w:val="20"/>
-          <w:lang w:eastAsia="pt-BR"/>
-        </w:rPr>
-        <w:t>Todos os homens são racionais.</w:t>
-      </w:r>
-    </w:p>
-    <w:p>
-      <w:pPr>
-        <w:pStyle w:val="PargrafodaLista"/>
-        <w:ind w:left="792"/>
-        <w:rPr>
-          <w:rFonts w:ascii="Arial" w:eastAsia="Times New Roman" w:hAnsi="Arial" w:cs="Arial"/>
-          <w:sz w:val="20"/>
-          <w:szCs w:val="20"/>
-          <w:lang w:eastAsia="pt-BR"/>
+          <w:rFonts w:ascii="Arial" w:eastAsiaTheme="minorEastAsia" w:hAnsi="Arial" w:cs="Arial"/>
+          <w:sz w:val="20"/>
+          <w:szCs w:val="20"/>
         </w:rPr>
       </w:pPr>
       <m:oMathPara>
@@ -1907,7 +1573,7 @@
               <w:sz w:val="20"/>
               <w:szCs w:val="20"/>
             </w:rPr>
-            <m:t>∀x(H</m:t>
+            <m:t>∀x</m:t>
           </m:r>
           <m:d>
             <m:dPr>
@@ -1927,8 +1593,60 @@
                   <w:sz w:val="20"/>
                   <w:szCs w:val="20"/>
                 </w:rPr>
-                <m:t>x</m:t>
+                <m:t>H</m:t>
               </m:r>
+              <m:d>
+                <m:dPr>
+                  <m:ctrlPr>
+                    <w:rPr>
+                      <w:rFonts w:ascii="Cambria Math" w:eastAsiaTheme="minorEastAsia" w:hAnsi="Cambria Math" w:cs="Arial"/>
+                      <w:i/>
+                      <w:sz w:val="20"/>
+                      <w:szCs w:val="20"/>
+                    </w:rPr>
+                  </m:ctrlPr>
+                </m:dPr>
+                <m:e>
+                  <m:r>
+                    <w:rPr>
+                      <w:rFonts w:ascii="Cambria Math" w:eastAsiaTheme="minorEastAsia" w:hAnsi="Cambria Math" w:cs="Arial"/>
+                      <w:sz w:val="20"/>
+                      <w:szCs w:val="20"/>
+                    </w:rPr>
+                    <m:t>x</m:t>
+                  </m:r>
+                </m:e>
+              </m:d>
+              <m:r>
+                <w:rPr>
+                  <w:rFonts w:ascii="Cambria Math" w:eastAsiaTheme="minorEastAsia" w:hAnsi="Cambria Math" w:cs="Arial"/>
+                  <w:sz w:val="20"/>
+                  <w:szCs w:val="20"/>
+                </w:rPr>
+                <m:t>→R</m:t>
+              </m:r>
+              <m:d>
+                <m:dPr>
+                  <m:ctrlPr>
+                    <w:rPr>
+                      <w:rFonts w:ascii="Cambria Math" w:eastAsiaTheme="minorEastAsia" w:hAnsi="Cambria Math" w:cs="Arial"/>
+                      <w:i/>
+                      <w:sz w:val="20"/>
+                      <w:szCs w:val="20"/>
+                    </w:rPr>
+                  </m:ctrlPr>
+                </m:dPr>
+                <m:e>
+                  <m:r>
+                    <w:rPr>
+                      <w:rFonts w:ascii="Cambria Math" w:eastAsiaTheme="minorEastAsia" w:hAnsi="Cambria Math" w:cs="Arial"/>
+                      <w:sz w:val="20"/>
+                      <w:szCs w:val="20"/>
+                    </w:rPr>
+                    <m:t>x</m:t>
+                  </m:r>
+                </m:e>
+              </m:d>
             </m:e>
           </m:d>
           <m:r>
@@ -1937,65 +1655,23 @@
               <w:sz w:val="20"/>
               <w:szCs w:val="20"/>
             </w:rPr>
-            <m:t>→R(x))</m:t>
+            <m:t xml:space="preserve">, </m:t>
           </m:r>
-        </m:oMath>
-      </m:oMathPara>
-    </w:p>
-    <w:p>
-      <w:pPr>
-        <w:pStyle w:val="PargrafodaLista"/>
-        <w:ind w:left="792"/>
-        <w:rPr>
-          <w:rFonts w:ascii="Arial" w:eastAsia="Times New Roman" w:hAnsi="Arial" w:cs="Arial"/>
-          <w:sz w:val="20"/>
-          <w:szCs w:val="20"/>
-          <w:lang w:eastAsia="pt-BR"/>
-        </w:rPr>
-      </w:pPr>
-    </w:p>
-    <w:p>
-      <w:pPr>
-        <w:pStyle w:val="PargrafodaLista"/>
-        <w:ind w:left="792"/>
-        <w:rPr>
-          <w:rFonts w:ascii="Arial" w:eastAsia="Times New Roman" w:hAnsi="Arial" w:cs="Arial"/>
-          <w:sz w:val="20"/>
-          <w:szCs w:val="20"/>
-          <w:lang w:eastAsia="pt-BR"/>
-        </w:rPr>
-      </w:pPr>
-      <w:r>
-        <w:rPr>
-          <w:rFonts w:ascii="Arial" w:eastAsia="Times New Roman" w:hAnsi="Arial" w:cs="Arial"/>
-          <w:sz w:val="20"/>
-          <w:szCs w:val="20"/>
-          <w:lang w:eastAsia="pt-BR"/>
-        </w:rPr>
-        <w:lastRenderedPageBreak/>
-        <w:t>Alguns animais não são homens.</w:t>
-      </w:r>
-    </w:p>
-    <w:p>
-      <w:pPr>
-        <w:pStyle w:val="PargrafodaLista"/>
-        <w:ind w:left="792"/>
-        <w:rPr>
-          <w:rFonts w:ascii="Arial" w:eastAsia="Times New Roman" w:hAnsi="Arial" w:cs="Arial"/>
-          <w:sz w:val="20"/>
-          <w:szCs w:val="20"/>
-          <w:lang w:eastAsia="pt-BR"/>
-        </w:rPr>
-      </w:pPr>
-      <m:oMathPara>
-        <m:oMath>
           <m:r>
             <w:rPr>
               <w:rFonts w:ascii="Cambria Math" w:eastAsiaTheme="minorEastAsia" w:hAnsi="Cambria Math" w:cs="Arial"/>
               <w:sz w:val="20"/>
               <w:szCs w:val="20"/>
             </w:rPr>
-            <m:t>∃x(A</m:t>
+            <m:t>∃</m:t>
+          </m:r>
+          <m:r>
+            <w:rPr>
+              <w:rFonts w:ascii="Cambria Math" w:eastAsiaTheme="minorEastAsia" w:hAnsi="Cambria Math" w:cs="Arial"/>
+              <w:sz w:val="20"/>
+              <w:szCs w:val="20"/>
+            </w:rPr>
+            <m:t>x</m:t>
           </m:r>
           <m:d>
             <m:dPr>
@@ -2015,8 +1691,72 @@
                   <w:sz w:val="20"/>
                   <w:szCs w:val="20"/>
                 </w:rPr>
-                <m:t>x</m:t>
+                <m:t>A</m:t>
               </m:r>
+              <m:d>
+                <m:dPr>
+                  <m:ctrlPr>
+                    <w:rPr>
+                      <w:rFonts w:ascii="Cambria Math" w:eastAsiaTheme="minorEastAsia" w:hAnsi="Cambria Math" w:cs="Arial"/>
+                      <w:i/>
+                      <w:sz w:val="20"/>
+                      <w:szCs w:val="20"/>
+                    </w:rPr>
+                  </m:ctrlPr>
+                </m:dPr>
+                <m:e>
+                  <m:r>
+                    <w:rPr>
+                      <w:rFonts w:ascii="Cambria Math" w:eastAsiaTheme="minorEastAsia" w:hAnsi="Cambria Math" w:cs="Arial"/>
+                      <w:sz w:val="20"/>
+                      <w:szCs w:val="20"/>
+                    </w:rPr>
+                    <m:t>x</m:t>
+                  </m:r>
+                </m:e>
+              </m:d>
+              <m:r>
+                <m:rPr>
+                  <m:sty m:val="p"/>
+                </m:rPr>
+                <w:rPr>
+                  <w:rFonts w:ascii="Cambria Math" w:hAnsi="Cambria Math" w:cs="Arial"/>
+                  <w:sz w:val="20"/>
+                  <w:szCs w:val="20"/>
+                  <w:shd w:val="clear" w:color="auto" w:fill="FFFFFF"/>
+                </w:rPr>
+                <m:t>∧</m:t>
+              </m:r>
+              <m:r>
+                <w:rPr>
+                  <w:rFonts w:ascii="Cambria Math" w:eastAsiaTheme="minorEastAsia" w:hAnsi="Cambria Math" w:cs="Arial"/>
+                  <w:sz w:val="20"/>
+                  <w:szCs w:val="20"/>
+                </w:rPr>
+                <m:t>¬H</m:t>
+              </m:r>
+              <m:d>
+                <m:dPr>
+                  <m:ctrlPr>
+                    <w:rPr>
+                      <w:rFonts w:ascii="Cambria Math" w:eastAsiaTheme="minorEastAsia" w:hAnsi="Cambria Math" w:cs="Arial"/>
+                      <w:i/>
+                      <w:sz w:val="20"/>
+                      <w:szCs w:val="20"/>
+                    </w:rPr>
+                  </m:ctrlPr>
+                </m:dPr>
+                <m:e>
+                  <m:r>
+                    <w:rPr>
+                      <w:rFonts w:ascii="Cambria Math" w:eastAsiaTheme="minorEastAsia" w:hAnsi="Cambria Math" w:cs="Arial"/>
+                      <w:sz w:val="20"/>
+                      <w:szCs w:val="20"/>
+                    </w:rPr>
+                    <m:t>x</m:t>
+                  </m:r>
+                </m:e>
+              </m:d>
             </m:e>
           </m:d>
           <m:r>
@@ -2024,98 +1764,19 @@
               <m:sty m:val="p"/>
             </m:rPr>
             <w:rPr>
-              <w:rFonts w:ascii="Cambria Math" w:hAnsi="Cambria Math" w:cs="Arial"/>
-              <w:sz w:val="20"/>
-              <w:szCs w:val="20"/>
-              <w:shd w:val="clear" w:color="auto" w:fill="FFFFFF"/>
+              <w:rFonts w:ascii="Cambria Math" w:hAnsi="Cambria Math" w:cs="Cambria Math"/>
             </w:rPr>
-            <m:t>∧</m:t>
+            <m:t>⊢</m:t>
           </m:r>
           <m:r>
+            <m:rPr>
+              <m:sty m:val="p"/>
+            </m:rPr>
             <w:rPr>
-              <w:rFonts w:ascii="Cambria Math" w:eastAsiaTheme="minorEastAsia" w:hAnsi="Cambria Math" w:cs="Arial"/>
-              <w:sz w:val="20"/>
-              <w:szCs w:val="20"/>
+              <w:rFonts w:ascii="Cambria Math" w:hAnsi="Cambria Math" w:cs="Cambria Math"/>
             </w:rPr>
-            <m:t>¬H</m:t>
+            <m:t xml:space="preserve"> </m:t>
           </m:r>
-          <m:d>
-            <m:dPr>
-              <m:ctrlPr>
-                <w:rPr>
-                  <w:rFonts w:ascii="Cambria Math" w:eastAsiaTheme="minorEastAsia" w:hAnsi="Cambria Math" w:cs="Arial"/>
-                  <w:i/>
-                  <w:sz w:val="20"/>
-                  <w:szCs w:val="20"/>
-                </w:rPr>
-              </m:ctrlPr>
-            </m:dPr>
-            <m:e>
-              <m:r>
-                <w:rPr>
-                  <w:rFonts w:ascii="Cambria Math" w:eastAsiaTheme="minorEastAsia" w:hAnsi="Cambria Math" w:cs="Arial"/>
-                  <w:sz w:val="20"/>
-                  <w:szCs w:val="20"/>
-                </w:rPr>
-                <m:t>x</m:t>
-              </m:r>
-            </m:e>
-          </m:d>
-          <m:r>
-            <w:rPr>
-              <w:rFonts w:ascii="Cambria Math" w:eastAsiaTheme="minorEastAsia" w:hAnsi="Cambria Math" w:cs="Arial"/>
-              <w:sz w:val="20"/>
-              <w:szCs w:val="20"/>
-            </w:rPr>
-            <m:t>)</m:t>
-          </m:r>
-        </m:oMath>
-      </m:oMathPara>
-    </w:p>
-    <w:p>
-      <w:pPr>
-        <w:pStyle w:val="PargrafodaLista"/>
-        <w:ind w:left="792"/>
-        <w:rPr>
-          <w:rFonts w:ascii="Arial" w:eastAsia="Times New Roman" w:hAnsi="Arial" w:cs="Arial"/>
-          <w:sz w:val="20"/>
-          <w:szCs w:val="20"/>
-          <w:lang w:eastAsia="pt-BR"/>
-        </w:rPr>
-      </w:pPr>
-    </w:p>
-    <w:p>
-      <w:pPr>
-        <w:pStyle w:val="PargrafodaLista"/>
-        <w:ind w:left="792"/>
-        <w:rPr>
-          <w:rFonts w:ascii="Arial" w:eastAsiaTheme="minorEastAsia" w:hAnsi="Arial" w:cs="Arial"/>
-          <w:sz w:val="20"/>
-          <w:szCs w:val="20"/>
-        </w:rPr>
-      </w:pPr>
-      <w:r>
-        <w:rPr>
-          <w:rFonts w:ascii="Arial" w:eastAsia="Times New Roman" w:hAnsi="Arial" w:cs="Arial"/>
-          <w:sz w:val="20"/>
-          <w:szCs w:val="20"/>
-          <w:lang w:eastAsia="pt-BR"/>
-        </w:rPr>
-        <w:t>Portanto, alguns animais não são racionais.</w:t>
-      </w:r>
-    </w:p>
-    <w:p>
-      <w:pPr>
-        <w:pStyle w:val="PargrafodaLista"/>
-        <w:ind w:left="792"/>
-        <w:rPr>
-          <w:rFonts w:ascii="Arial" w:eastAsiaTheme="minorEastAsia" w:hAnsi="Arial" w:cs="Arial"/>
-          <w:sz w:val="20"/>
-          <w:szCs w:val="20"/>
-        </w:rPr>
-      </w:pPr>
-      <m:oMathPara>
-        <m:oMath>
           <m:r>
             <w:rPr>
               <w:rFonts w:ascii="Cambria Math" w:eastAsiaTheme="minorEastAsia" w:hAnsi="Cambria Math" w:cs="Arial"/>
@@ -2319,6 +1980,348 @@
           <w:szCs w:val="20"/>
         </w:rPr>
       </w:pPr>
+      <m:oMath>
+        <m:r>
+          <w:rPr>
+            <w:rFonts w:ascii="Cambria Math" w:eastAsiaTheme="minorEastAsia" w:hAnsi="Cambria Math" w:cs="Arial"/>
+            <w:sz w:val="20"/>
+            <w:szCs w:val="20"/>
+          </w:rPr>
+          <m:t>∃x(B</m:t>
+        </m:r>
+        <m:d>
+          <m:dPr>
+            <m:ctrlPr>
+              <w:rPr>
+                <w:rFonts w:ascii="Cambria Math" w:eastAsiaTheme="minorEastAsia" w:hAnsi="Cambria Math" w:cs="Arial"/>
+                <w:i/>
+                <w:sz w:val="20"/>
+                <w:szCs w:val="20"/>
+              </w:rPr>
+            </m:ctrlPr>
+          </m:dPr>
+          <m:e>
+            <m:r>
+              <w:rPr>
+                <w:rFonts w:ascii="Cambria Math" w:eastAsiaTheme="minorEastAsia" w:hAnsi="Cambria Math" w:cs="Arial"/>
+                <w:sz w:val="20"/>
+                <w:szCs w:val="20"/>
+              </w:rPr>
+              <m:t>x</m:t>
+            </m:r>
+          </m:e>
+        </m:d>
+        <m:r>
+          <m:rPr>
+            <m:sty m:val="p"/>
+          </m:rPr>
+          <w:rPr>
+            <w:rFonts w:ascii="Cambria Math" w:hAnsi="Cambria Math" w:cs="Arial"/>
+            <w:sz w:val="20"/>
+            <w:szCs w:val="20"/>
+            <w:shd w:val="clear" w:color="auto" w:fill="FFFFFF"/>
+          </w:rPr>
+          <m:t>∧R</m:t>
+        </m:r>
+        <m:d>
+          <m:dPr>
+            <m:ctrlPr>
+              <w:rPr>
+                <w:rFonts w:ascii="Cambria Math" w:hAnsi="Cambria Math" w:cs="Arial"/>
+                <w:sz w:val="20"/>
+                <w:szCs w:val="20"/>
+                <w:shd w:val="clear" w:color="auto" w:fill="FFFFFF"/>
+              </w:rPr>
+            </m:ctrlPr>
+          </m:dPr>
+          <m:e>
+            <m:r>
+              <m:rPr>
+                <m:sty m:val="p"/>
+              </m:rPr>
+              <w:rPr>
+                <w:rFonts w:ascii="Cambria Math" w:hAnsi="Cambria Math" w:cs="Arial"/>
+                <w:sz w:val="20"/>
+                <w:szCs w:val="20"/>
+                <w:shd w:val="clear" w:color="auto" w:fill="FFFFFF"/>
+              </w:rPr>
+              <m:t>x</m:t>
+            </m:r>
+          </m:e>
+        </m:d>
+        <m:r>
+          <m:rPr>
+            <m:sty m:val="p"/>
+          </m:rPr>
+          <w:rPr>
+            <w:rFonts w:ascii="Cambria Math" w:hAnsi="Cambria Math" w:cs="Arial"/>
+            <w:sz w:val="20"/>
+            <w:szCs w:val="20"/>
+            <w:shd w:val="clear" w:color="auto" w:fill="FFFFFF"/>
+          </w:rPr>
+          <m:t>)</m:t>
+        </m:r>
+        <m:r>
+          <m:rPr>
+            <m:sty m:val="p"/>
+          </m:rPr>
+          <w:rPr>
+            <w:rFonts w:ascii="Cambria Math" w:hAnsi="Cambria Math" w:cs="Arial"/>
+            <w:sz w:val="20"/>
+            <w:szCs w:val="20"/>
+            <w:shd w:val="clear" w:color="auto" w:fill="FFFFFF"/>
+          </w:rPr>
+          <m:t>∧</m:t>
+        </m:r>
+        <m:r>
+          <w:rPr>
+            <w:rFonts w:ascii="Cambria Math" w:eastAsiaTheme="minorEastAsia" w:hAnsi="Cambria Math" w:cs="Arial"/>
+            <w:sz w:val="20"/>
+            <w:szCs w:val="20"/>
+          </w:rPr>
+          <m:t>∀x(F</m:t>
+        </m:r>
+        <m:d>
+          <m:dPr>
+            <m:ctrlPr>
+              <w:rPr>
+                <w:rFonts w:ascii="Cambria Math" w:eastAsiaTheme="minorEastAsia" w:hAnsi="Cambria Math" w:cs="Arial"/>
+                <w:i/>
+                <w:sz w:val="20"/>
+                <w:szCs w:val="20"/>
+              </w:rPr>
+            </m:ctrlPr>
+          </m:dPr>
+          <m:e>
+            <m:r>
+              <w:rPr>
+                <w:rFonts w:ascii="Cambria Math" w:eastAsiaTheme="minorEastAsia" w:hAnsi="Cambria Math" w:cs="Arial"/>
+                <w:sz w:val="20"/>
+                <w:szCs w:val="20"/>
+              </w:rPr>
+              <m:t>x</m:t>
+            </m:r>
+          </m:e>
+        </m:d>
+        <m:r>
+          <m:rPr>
+            <m:sty m:val="p"/>
+          </m:rPr>
+          <w:rPr>
+            <w:rFonts w:ascii="Cambria Math" w:hAnsi="Cambria Math" w:cs="Arial"/>
+            <w:sz w:val="20"/>
+            <w:szCs w:val="20"/>
+            <w:shd w:val="clear" w:color="auto" w:fill="FFFFFF"/>
+          </w:rPr>
+          <m:t>→</m:t>
+        </m:r>
+        <m:r>
+          <w:rPr>
+            <w:rFonts w:ascii="Cambria Math" w:eastAsiaTheme="minorEastAsia" w:hAnsi="Cambria Math" w:cs="Arial"/>
+            <w:sz w:val="20"/>
+            <w:szCs w:val="20"/>
+          </w:rPr>
+          <m:t>¬</m:t>
+        </m:r>
+        <m:r>
+          <m:rPr>
+            <m:sty m:val="p"/>
+          </m:rPr>
+          <w:rPr>
+            <w:rFonts w:ascii="Cambria Math" w:hAnsi="Cambria Math" w:cs="Arial"/>
+            <w:sz w:val="20"/>
+            <w:szCs w:val="20"/>
+            <w:shd w:val="clear" w:color="auto" w:fill="FFFFFF"/>
+          </w:rPr>
+          <m:t>R</m:t>
+        </m:r>
+        <m:d>
+          <m:dPr>
+            <m:ctrlPr>
+              <w:rPr>
+                <w:rFonts w:ascii="Cambria Math" w:hAnsi="Cambria Math" w:cs="Arial"/>
+                <w:sz w:val="20"/>
+                <w:szCs w:val="20"/>
+                <w:shd w:val="clear" w:color="auto" w:fill="FFFFFF"/>
+              </w:rPr>
+            </m:ctrlPr>
+          </m:dPr>
+          <m:e>
+            <m:r>
+              <m:rPr>
+                <m:sty m:val="p"/>
+              </m:rPr>
+              <w:rPr>
+                <w:rFonts w:ascii="Cambria Math" w:hAnsi="Cambria Math" w:cs="Arial"/>
+                <w:sz w:val="20"/>
+                <w:szCs w:val="20"/>
+                <w:shd w:val="clear" w:color="auto" w:fill="FFFFFF"/>
+              </w:rPr>
+              <m:t>x</m:t>
+            </m:r>
+          </m:e>
+        </m:d>
+        <m:r>
+          <w:rPr>
+            <w:rFonts w:ascii="Cambria Math" w:eastAsiaTheme="minorEastAsia" w:hAnsi="Cambria Math" w:cs="Arial"/>
+            <w:sz w:val="20"/>
+            <w:szCs w:val="20"/>
+          </w:rPr>
+          <m:t>)</m:t>
+        </m:r>
+      </m:oMath>
+      <w:bookmarkStart w:id="0" w:name="_GoBack"/>
+      <w:bookmarkEnd w:id="0"/>
+    </w:p>
+    <w:p>
+      <w:pPr>
+        <w:pStyle w:val="PargrafodaLista"/>
+        <w:ind w:left="792"/>
+        <w:rPr>
+          <w:rFonts w:ascii="Arial" w:eastAsiaTheme="minorEastAsia" w:hAnsi="Arial" w:cs="Arial"/>
+          <w:sz w:val="20"/>
+          <w:szCs w:val="20"/>
+        </w:rPr>
+      </w:pPr>
+    </w:p>
+    <w:p>
+      <w:pPr>
+        <w:pStyle w:val="PargrafodaLista"/>
+        <w:numPr>
+          <w:ilvl w:val="1"/>
+          <w:numId w:val="1"/>
+        </w:numPr>
+        <w:rPr>
+          <w:rFonts w:ascii="Arial" w:eastAsiaTheme="minorEastAsia" w:hAnsi="Arial" w:cs="Arial"/>
+          <w:sz w:val="20"/>
+          <w:szCs w:val="20"/>
+        </w:rPr>
+      </w:pPr>
+      <m:oMath>
+        <m:r>
+          <w:rPr>
+            <w:rFonts w:ascii="Cambria Math" w:eastAsiaTheme="minorEastAsia" w:hAnsi="Cambria Math" w:cs="Arial"/>
+            <w:sz w:val="20"/>
+            <w:szCs w:val="20"/>
+          </w:rPr>
+          <m:t>∀x(</m:t>
+        </m:r>
+        <m:d>
+          <m:dPr>
+            <m:ctrlPr>
+              <w:rPr>
+                <w:rFonts w:ascii="Cambria Math" w:eastAsiaTheme="minorEastAsia" w:hAnsi="Cambria Math" w:cs="Arial"/>
+                <w:i/>
+                <w:sz w:val="20"/>
+                <w:szCs w:val="20"/>
+              </w:rPr>
+            </m:ctrlPr>
+          </m:dPr>
+          <m:e>
+            <m:r>
+              <w:rPr>
+                <w:rFonts w:ascii="Cambria Math" w:eastAsiaTheme="minorEastAsia" w:hAnsi="Cambria Math" w:cs="Arial"/>
+                <w:sz w:val="20"/>
+                <w:szCs w:val="20"/>
+              </w:rPr>
+              <m:t>B</m:t>
+            </m:r>
+            <m:d>
+              <m:dPr>
+                <m:ctrlPr>
+                  <w:rPr>
+                    <w:rFonts w:ascii="Cambria Math" w:eastAsiaTheme="minorEastAsia" w:hAnsi="Cambria Math" w:cs="Arial"/>
+                    <w:i/>
+                    <w:sz w:val="20"/>
+                    <w:szCs w:val="20"/>
+                  </w:rPr>
+                </m:ctrlPr>
+              </m:dPr>
+              <m:e>
+                <m:r>
+                  <w:rPr>
+                    <w:rFonts w:ascii="Cambria Math" w:eastAsiaTheme="minorEastAsia" w:hAnsi="Cambria Math" w:cs="Arial"/>
+                    <w:sz w:val="20"/>
+                    <w:szCs w:val="20"/>
+                  </w:rPr>
+                  <m:t>x</m:t>
+                </m:r>
+              </m:e>
+            </m:d>
+            <m:r>
+              <m:rPr>
+                <m:sty m:val="p"/>
+              </m:rPr>
+              <w:rPr>
+                <w:rFonts w:ascii="Cambria Math" w:hAnsi="Cambria Math" w:cs="Arial"/>
+                <w:sz w:val="20"/>
+                <w:szCs w:val="20"/>
+                <w:shd w:val="clear" w:color="auto" w:fill="FFFFFF"/>
+              </w:rPr>
+              <m:t>∧R</m:t>
+            </m:r>
+            <m:d>
+              <m:dPr>
+                <m:ctrlPr>
+                  <w:rPr>
+                    <w:rFonts w:ascii="Cambria Math" w:hAnsi="Cambria Math" w:cs="Arial"/>
+                    <w:sz w:val="20"/>
+                    <w:szCs w:val="20"/>
+                    <w:shd w:val="clear" w:color="auto" w:fill="FFFFFF"/>
+                  </w:rPr>
+                </m:ctrlPr>
+              </m:dPr>
+              <m:e>
+                <m:r>
+                  <m:rPr>
+                    <m:sty m:val="p"/>
+                  </m:rPr>
+                  <w:rPr>
+                    <w:rFonts w:ascii="Cambria Math" w:hAnsi="Cambria Math" w:cs="Arial"/>
+                    <w:sz w:val="20"/>
+                    <w:szCs w:val="20"/>
+                    <w:shd w:val="clear" w:color="auto" w:fill="FFFFFF"/>
+                  </w:rPr>
+                  <m:t>x</m:t>
+                </m:r>
+              </m:e>
+            </m:d>
+          </m:e>
+        </m:d>
+        <m:r>
+          <w:rPr>
+            <w:rFonts w:ascii="Cambria Math" w:eastAsiaTheme="minorEastAsia" w:hAnsi="Cambria Math" w:cs="Arial"/>
+            <w:sz w:val="20"/>
+            <w:szCs w:val="20"/>
+          </w:rPr>
+          <m:t>→F(x))</m:t>
+        </m:r>
+      </m:oMath>
+    </w:p>
+    <w:p>
+      <w:pPr>
+        <w:pStyle w:val="PargrafodaLista"/>
+        <w:ind w:left="792"/>
+        <w:rPr>
+          <w:rFonts w:ascii="Arial" w:eastAsiaTheme="minorEastAsia" w:hAnsi="Arial" w:cs="Arial"/>
+          <w:sz w:val="20"/>
+          <w:szCs w:val="20"/>
+        </w:rPr>
+      </w:pPr>
+    </w:p>
+    <w:p>
+      <w:pPr>
+        <w:pStyle w:val="PargrafodaLista"/>
+        <w:numPr>
+          <w:ilvl w:val="1"/>
+          <w:numId w:val="1"/>
+        </w:numPr>
+        <w:rPr>
+          <w:rFonts w:ascii="Arial" w:eastAsiaTheme="minorEastAsia" w:hAnsi="Arial" w:cs="Arial"/>
+          <w:sz w:val="20"/>
+          <w:szCs w:val="20"/>
+        </w:rPr>
+      </w:pPr>
       <w:r>
         <w:rPr>
           <w:rFonts w:ascii="Arial" w:hAnsi="Arial" w:cs="Arial"/>
@@ -2327,661 +2330,78 @@
           <w:szCs w:val="21"/>
           <w:shd w:val="clear" w:color="auto" w:fill="FFFFFF"/>
         </w:rPr>
-        <w:t>Algumas bolas são redondas,</w:t>
-      </w:r>
-    </w:p>
-    <w:p>
-      <w:pPr>
-        <w:pStyle w:val="PargrafodaLista"/>
-        <w:ind w:left="792"/>
-        <w:rPr>
-          <w:rFonts w:ascii="Arial" w:hAnsi="Arial" w:cs="Arial"/>
-          <w:color w:val="363636"/>
-          <w:sz w:val="21"/>
-          <w:szCs w:val="21"/>
-          <w:shd w:val="clear" w:color="auto" w:fill="FFFFFF"/>
-        </w:rPr>
-      </w:pPr>
-      <m:oMathPara>
-        <m:oMath>
-          <m:r>
-            <w:rPr>
-              <w:rFonts w:ascii="Cambria Math" w:eastAsiaTheme="minorEastAsia" w:hAnsi="Cambria Math" w:cs="Arial"/>
-              <w:sz w:val="20"/>
-              <w:szCs w:val="20"/>
-            </w:rPr>
-            <m:t>∃x</m:t>
-          </m:r>
-          <m:r>
-            <w:rPr>
-              <w:rFonts w:ascii="Cambria Math" w:eastAsiaTheme="minorEastAsia" w:hAnsi="Cambria Math" w:cs="Arial"/>
-              <w:sz w:val="20"/>
-              <w:szCs w:val="20"/>
-            </w:rPr>
-            <m:t>(B</m:t>
-          </m:r>
-          <m:d>
-            <m:dPr>
-              <m:ctrlPr>
-                <w:rPr>
-                  <w:rFonts w:ascii="Cambria Math" w:eastAsiaTheme="minorEastAsia" w:hAnsi="Cambria Math" w:cs="Arial"/>
-                  <w:i/>
-                  <w:sz w:val="20"/>
-                  <w:szCs w:val="20"/>
-                </w:rPr>
-              </m:ctrlPr>
-            </m:dPr>
-            <m:e>
-              <m:r>
-                <w:rPr>
-                  <w:rFonts w:ascii="Cambria Math" w:eastAsiaTheme="minorEastAsia" w:hAnsi="Cambria Math" w:cs="Arial"/>
-                  <w:sz w:val="20"/>
-                  <w:szCs w:val="20"/>
-                </w:rPr>
-                <m:t>x</m:t>
-              </m:r>
-            </m:e>
-          </m:d>
-          <m:r>
-            <m:rPr>
-              <m:sty m:val="p"/>
-            </m:rPr>
-            <w:rPr>
-              <w:rFonts w:ascii="Cambria Math" w:hAnsi="Cambria Math" w:cs="Arial"/>
-              <w:sz w:val="20"/>
-              <w:szCs w:val="20"/>
-              <w:shd w:val="clear" w:color="auto" w:fill="FFFFFF"/>
-            </w:rPr>
-            <m:t>∧</m:t>
-          </m:r>
-          <m:r>
-            <m:rPr>
-              <m:sty m:val="p"/>
-            </m:rPr>
-            <w:rPr>
-              <w:rFonts w:ascii="Cambria Math" w:hAnsi="Cambria Math" w:cs="Arial"/>
-              <w:sz w:val="20"/>
-              <w:szCs w:val="20"/>
-              <w:shd w:val="clear" w:color="auto" w:fill="FFFFFF"/>
-            </w:rPr>
-            <m:t>R</m:t>
-          </m:r>
-          <m:d>
-            <m:dPr>
-              <m:ctrlPr>
-                <w:rPr>
-                  <w:rFonts w:ascii="Cambria Math" w:hAnsi="Cambria Math" w:cs="Arial"/>
-                  <w:sz w:val="20"/>
-                  <w:szCs w:val="20"/>
-                  <w:shd w:val="clear" w:color="auto" w:fill="FFFFFF"/>
-                </w:rPr>
-              </m:ctrlPr>
-            </m:dPr>
-            <m:e>
-              <m:r>
-                <m:rPr>
-                  <m:sty m:val="p"/>
-                </m:rPr>
-                <w:rPr>
-                  <w:rFonts w:ascii="Cambria Math" w:hAnsi="Cambria Math" w:cs="Arial"/>
-                  <w:sz w:val="20"/>
-                  <w:szCs w:val="20"/>
-                  <w:shd w:val="clear" w:color="auto" w:fill="FFFFFF"/>
-                </w:rPr>
-                <m:t>x</m:t>
-              </m:r>
-            </m:e>
-          </m:d>
-          <m:r>
-            <m:rPr>
-              <m:sty m:val="p"/>
-            </m:rPr>
-            <w:rPr>
-              <w:rFonts w:ascii="Cambria Math" w:hAnsi="Cambria Math" w:cs="Arial"/>
-              <w:sz w:val="20"/>
-              <w:szCs w:val="20"/>
-              <w:shd w:val="clear" w:color="auto" w:fill="FFFFFF"/>
-            </w:rPr>
-            <m:t>)</m:t>
-          </m:r>
-        </m:oMath>
-      </m:oMathPara>
-    </w:p>
-    <w:p>
-      <w:pPr>
-        <w:pStyle w:val="PargrafodaLista"/>
-        <w:ind w:left="792"/>
-        <w:rPr>
-          <w:rFonts w:ascii="Arial" w:hAnsi="Arial" w:cs="Arial"/>
-          <w:color w:val="363636"/>
-          <w:sz w:val="21"/>
-          <w:szCs w:val="21"/>
-          <w:shd w:val="clear" w:color="auto" w:fill="FFFFFF"/>
-        </w:rPr>
-      </w:pPr>
-    </w:p>
-    <w:p>
-      <w:pPr>
-        <w:pStyle w:val="PargrafodaLista"/>
-        <w:ind w:left="792"/>
-        <w:rPr>
-          <w:rFonts w:ascii="Arial" w:hAnsi="Arial" w:cs="Arial"/>
-          <w:color w:val="363636"/>
-          <w:sz w:val="21"/>
-          <w:szCs w:val="21"/>
-          <w:shd w:val="clear" w:color="auto" w:fill="FFFFFF"/>
-        </w:rPr>
-      </w:pPr>
-      <w:proofErr w:type="gramStart"/>
-      <w:r>
-        <w:rPr>
-          <w:rFonts w:ascii="Arial" w:hAnsi="Arial" w:cs="Arial"/>
-          <w:color w:val="363636"/>
-          <w:sz w:val="21"/>
-          <w:szCs w:val="21"/>
-          <w:shd w:val="clear" w:color="auto" w:fill="FFFFFF"/>
-        </w:rPr>
-        <w:t>mas</w:t>
-      </w:r>
-      <w:proofErr w:type="gramEnd"/>
-      <w:r>
-        <w:rPr>
-          <w:rFonts w:ascii="Arial" w:hAnsi="Arial" w:cs="Arial"/>
-          <w:color w:val="363636"/>
-          <w:sz w:val="21"/>
-          <w:szCs w:val="21"/>
-          <w:shd w:val="clear" w:color="auto" w:fill="FFFFFF"/>
-        </w:rPr>
-        <w:t xml:space="preserve"> as bolas de futebol não são</w:t>
-      </w:r>
-      <w:r>
-        <w:rPr>
-          <w:rFonts w:ascii="Arial" w:hAnsi="Arial" w:cs="Arial"/>
-          <w:color w:val="363636"/>
-          <w:sz w:val="21"/>
-          <w:szCs w:val="21"/>
-          <w:shd w:val="clear" w:color="auto" w:fill="FFFFFF"/>
-        </w:rPr>
-        <w:t>.</w:t>
-      </w:r>
-    </w:p>
-    <w:p>
-      <w:pPr>
-        <w:pStyle w:val="PargrafodaLista"/>
-        <w:ind w:left="792"/>
-        <w:rPr>
-          <w:rFonts w:ascii="Arial" w:eastAsiaTheme="minorEastAsia" w:hAnsi="Arial" w:cs="Arial"/>
-          <w:sz w:val="20"/>
-          <w:szCs w:val="20"/>
-        </w:rPr>
-      </w:pPr>
-      <m:oMathPara>
-        <m:oMath>
-          <m:r>
-            <w:rPr>
-              <w:rFonts w:ascii="Cambria Math" w:eastAsiaTheme="minorEastAsia" w:hAnsi="Cambria Math" w:cs="Arial"/>
-              <w:sz w:val="20"/>
-              <w:szCs w:val="20"/>
-            </w:rPr>
-            <m:t>∀x</m:t>
-          </m:r>
-          <m:r>
-            <w:rPr>
-              <w:rFonts w:ascii="Cambria Math" w:eastAsiaTheme="minorEastAsia" w:hAnsi="Cambria Math" w:cs="Arial"/>
-              <w:sz w:val="20"/>
-              <w:szCs w:val="20"/>
-            </w:rPr>
-            <m:t>(</m:t>
-          </m:r>
-          <m:r>
-            <w:rPr>
-              <w:rFonts w:ascii="Cambria Math" w:eastAsiaTheme="minorEastAsia" w:hAnsi="Cambria Math" w:cs="Arial"/>
-              <w:sz w:val="20"/>
-              <w:szCs w:val="20"/>
-            </w:rPr>
-            <m:t>F</m:t>
-          </m:r>
-          <m:d>
-            <m:dPr>
-              <m:ctrlPr>
-                <w:rPr>
-                  <w:rFonts w:ascii="Cambria Math" w:eastAsiaTheme="minorEastAsia" w:hAnsi="Cambria Math" w:cs="Arial"/>
-                  <w:i/>
-                  <w:sz w:val="20"/>
-                  <w:szCs w:val="20"/>
-                </w:rPr>
-              </m:ctrlPr>
-            </m:dPr>
-            <m:e>
-              <m:r>
-                <w:rPr>
-                  <w:rFonts w:ascii="Cambria Math" w:eastAsiaTheme="minorEastAsia" w:hAnsi="Cambria Math" w:cs="Arial"/>
-                  <w:sz w:val="20"/>
-                  <w:szCs w:val="20"/>
-                </w:rPr>
-                <m:t>x</m:t>
-              </m:r>
-            </m:e>
-          </m:d>
-          <m:r>
-            <m:rPr>
-              <m:sty m:val="p"/>
-            </m:rPr>
-            <w:rPr>
-              <w:rFonts w:ascii="Cambria Math" w:hAnsi="Cambria Math" w:cs="Arial"/>
-              <w:sz w:val="20"/>
-              <w:szCs w:val="20"/>
-              <w:shd w:val="clear" w:color="auto" w:fill="FFFFFF"/>
-            </w:rPr>
-            <m:t>→</m:t>
-          </m:r>
-          <m:r>
-            <w:rPr>
-              <w:rFonts w:ascii="Cambria Math" w:eastAsiaTheme="minorEastAsia" w:hAnsi="Cambria Math" w:cs="Arial"/>
-              <w:sz w:val="20"/>
-              <w:szCs w:val="20"/>
-            </w:rPr>
-            <m:t>¬</m:t>
-          </m:r>
-          <m:r>
-            <m:rPr>
-              <m:sty m:val="p"/>
-            </m:rPr>
-            <w:rPr>
-              <w:rFonts w:ascii="Cambria Math" w:hAnsi="Cambria Math" w:cs="Arial"/>
-              <w:sz w:val="20"/>
-              <w:szCs w:val="20"/>
-              <w:shd w:val="clear" w:color="auto" w:fill="FFFFFF"/>
-            </w:rPr>
-            <m:t>R</m:t>
-          </m:r>
-          <m:d>
-            <m:dPr>
-              <m:ctrlPr>
-                <w:rPr>
-                  <w:rFonts w:ascii="Cambria Math" w:hAnsi="Cambria Math" w:cs="Arial"/>
-                  <w:sz w:val="20"/>
-                  <w:szCs w:val="20"/>
-                  <w:shd w:val="clear" w:color="auto" w:fill="FFFFFF"/>
-                </w:rPr>
-              </m:ctrlPr>
-            </m:dPr>
-            <m:e>
-              <m:r>
-                <m:rPr>
-                  <m:sty m:val="p"/>
-                </m:rPr>
-                <w:rPr>
-                  <w:rFonts w:ascii="Cambria Math" w:hAnsi="Cambria Math" w:cs="Arial"/>
-                  <w:sz w:val="20"/>
-                  <w:szCs w:val="20"/>
-                  <w:shd w:val="clear" w:color="auto" w:fill="FFFFFF"/>
-                </w:rPr>
-                <m:t>x</m:t>
-              </m:r>
-            </m:e>
-          </m:d>
-          <m:r>
-            <w:rPr>
-              <w:rFonts w:ascii="Cambria Math" w:eastAsiaTheme="minorEastAsia" w:hAnsi="Cambria Math" w:cs="Arial"/>
-              <w:sz w:val="20"/>
-              <w:szCs w:val="20"/>
-            </w:rPr>
-            <m:t>)</m:t>
-          </m:r>
-        </m:oMath>
-      </m:oMathPara>
-    </w:p>
-    <w:p>
-      <w:pPr>
-        <w:pStyle w:val="PargrafodaLista"/>
-        <w:ind w:left="792"/>
-        <w:rPr>
-          <w:rFonts w:ascii="Arial" w:eastAsiaTheme="minorEastAsia" w:hAnsi="Arial" w:cs="Arial"/>
-          <w:sz w:val="20"/>
-          <w:szCs w:val="20"/>
-        </w:rPr>
-      </w:pPr>
-    </w:p>
-    <w:p>
-      <w:pPr>
-        <w:pStyle w:val="PargrafodaLista"/>
-        <w:ind w:left="792"/>
-        <w:rPr>
-          <w:rFonts w:ascii="Arial" w:eastAsiaTheme="minorEastAsia" w:hAnsi="Arial" w:cs="Arial"/>
-          <w:sz w:val="20"/>
-          <w:szCs w:val="20"/>
-        </w:rPr>
-      </w:pPr>
-    </w:p>
-    <w:p>
-      <w:pPr>
-        <w:pStyle w:val="PargrafodaLista"/>
-        <w:numPr>
-          <w:ilvl w:val="1"/>
-          <w:numId w:val="1"/>
-        </w:numPr>
-        <w:rPr>
-          <w:rFonts w:ascii="Arial" w:eastAsiaTheme="minorEastAsia" w:hAnsi="Arial" w:cs="Arial"/>
-          <w:sz w:val="20"/>
-          <w:szCs w:val="20"/>
-        </w:rPr>
-      </w:pPr>
-      <w:r>
-        <w:rPr>
-          <w:rFonts w:ascii="Arial" w:hAnsi="Arial" w:cs="Arial"/>
-          <w:color w:val="363636"/>
-          <w:sz w:val="21"/>
-          <w:szCs w:val="21"/>
-          <w:shd w:val="clear" w:color="auto" w:fill="FFFFFF"/>
-        </w:rPr>
-        <w:t>Toda bola redonda é uma bola de futebol</w:t>
-      </w:r>
-      <w:r>
-        <w:rPr>
-          <w:rFonts w:ascii="Arial" w:hAnsi="Arial" w:cs="Arial"/>
-          <w:color w:val="363636"/>
-          <w:sz w:val="21"/>
-          <w:szCs w:val="21"/>
-          <w:shd w:val="clear" w:color="auto" w:fill="FFFFFF"/>
-        </w:rPr>
-        <w:t>.</w:t>
-      </w:r>
-    </w:p>
-    <w:p>
-      <w:pPr>
-        <w:pStyle w:val="PargrafodaLista"/>
-        <w:ind w:left="792"/>
-        <w:rPr>
-          <w:rFonts w:ascii="Arial" w:eastAsiaTheme="minorEastAsia" w:hAnsi="Arial" w:cs="Arial"/>
-          <w:sz w:val="20"/>
-          <w:szCs w:val="20"/>
-        </w:rPr>
-      </w:pPr>
-      <m:oMathPara>
-        <m:oMath>
-          <m:r>
-            <w:rPr>
-              <w:rFonts w:ascii="Cambria Math" w:eastAsiaTheme="minorEastAsia" w:hAnsi="Cambria Math" w:cs="Arial"/>
-              <w:sz w:val="20"/>
-              <w:szCs w:val="20"/>
-            </w:rPr>
-            <m:t>∀x</m:t>
-          </m:r>
-          <m:r>
-            <w:rPr>
-              <w:rFonts w:ascii="Cambria Math" w:eastAsiaTheme="minorEastAsia" w:hAnsi="Cambria Math" w:cs="Arial"/>
-              <w:sz w:val="20"/>
-              <w:szCs w:val="20"/>
-            </w:rPr>
-            <m:t>(</m:t>
-          </m:r>
-          <m:d>
-            <m:dPr>
-              <m:ctrlPr>
-                <w:rPr>
-                  <w:rFonts w:ascii="Cambria Math" w:eastAsiaTheme="minorEastAsia" w:hAnsi="Cambria Math" w:cs="Arial"/>
-                  <w:i/>
-                  <w:sz w:val="20"/>
-                  <w:szCs w:val="20"/>
-                </w:rPr>
-              </m:ctrlPr>
-            </m:dPr>
-            <m:e>
-              <m:r>
-                <w:rPr>
-                  <w:rFonts w:ascii="Cambria Math" w:eastAsiaTheme="minorEastAsia" w:hAnsi="Cambria Math" w:cs="Arial"/>
-                  <w:sz w:val="20"/>
-                  <w:szCs w:val="20"/>
-                </w:rPr>
-                <m:t>B</m:t>
-              </m:r>
-              <m:d>
-                <m:dPr>
-                  <m:ctrlPr>
-                    <w:rPr>
-                      <w:rFonts w:ascii="Cambria Math" w:eastAsiaTheme="minorEastAsia" w:hAnsi="Cambria Math" w:cs="Arial"/>
-                      <w:i/>
-                      <w:sz w:val="20"/>
-                      <w:szCs w:val="20"/>
-                    </w:rPr>
-                  </m:ctrlPr>
-                </m:dPr>
-                <m:e>
-                  <m:r>
-                    <w:rPr>
-                      <w:rFonts w:ascii="Cambria Math" w:eastAsiaTheme="minorEastAsia" w:hAnsi="Cambria Math" w:cs="Arial"/>
-                      <w:sz w:val="20"/>
-                      <w:szCs w:val="20"/>
-                    </w:rPr>
-                    <m:t>x</m:t>
-                  </m:r>
-                </m:e>
-              </m:d>
-              <m:r>
-                <m:rPr>
-                  <m:sty m:val="p"/>
-                </m:rPr>
-                <w:rPr>
-                  <w:rFonts w:ascii="Cambria Math" w:hAnsi="Cambria Math" w:cs="Arial"/>
-                  <w:sz w:val="20"/>
-                  <w:szCs w:val="20"/>
-                  <w:shd w:val="clear" w:color="auto" w:fill="FFFFFF"/>
-                </w:rPr>
-                <m:t>∧</m:t>
-              </m:r>
-              <m:r>
-                <m:rPr>
-                  <m:sty m:val="p"/>
-                </m:rPr>
-                <w:rPr>
-                  <w:rFonts w:ascii="Cambria Math" w:hAnsi="Cambria Math" w:cs="Arial"/>
-                  <w:sz w:val="20"/>
-                  <w:szCs w:val="20"/>
-                  <w:shd w:val="clear" w:color="auto" w:fill="FFFFFF"/>
-                </w:rPr>
-                <m:t>R</m:t>
-              </m:r>
-              <m:d>
-                <m:dPr>
-                  <m:ctrlPr>
-                    <w:rPr>
-                      <w:rFonts w:ascii="Cambria Math" w:hAnsi="Cambria Math" w:cs="Arial"/>
-                      <w:sz w:val="20"/>
-                      <w:szCs w:val="20"/>
-                      <w:shd w:val="clear" w:color="auto" w:fill="FFFFFF"/>
-                    </w:rPr>
-                  </m:ctrlPr>
-                </m:dPr>
-                <m:e>
-                  <m:r>
-                    <m:rPr>
-                      <m:sty m:val="p"/>
-                    </m:rPr>
-                    <w:rPr>
-                      <w:rFonts w:ascii="Cambria Math" w:hAnsi="Cambria Math" w:cs="Arial"/>
-                      <w:sz w:val="20"/>
-                      <w:szCs w:val="20"/>
-                      <w:shd w:val="clear" w:color="auto" w:fill="FFFFFF"/>
-                    </w:rPr>
-                    <m:t>x</m:t>
-                  </m:r>
-                </m:e>
-              </m:d>
-            </m:e>
-          </m:d>
-          <m:r>
-            <w:rPr>
-              <w:rFonts w:ascii="Cambria Math" w:eastAsiaTheme="minorEastAsia" w:hAnsi="Cambria Math" w:cs="Arial"/>
-              <w:sz w:val="20"/>
-              <w:szCs w:val="20"/>
-            </w:rPr>
-            <m:t>→F(x))</m:t>
-          </m:r>
-        </m:oMath>
-      </m:oMathPara>
-    </w:p>
-    <w:p>
-      <w:pPr>
-        <w:pStyle w:val="PargrafodaLista"/>
-        <w:ind w:left="792"/>
-        <w:rPr>
-          <w:rFonts w:ascii="Arial" w:eastAsiaTheme="minorEastAsia" w:hAnsi="Arial" w:cs="Arial"/>
-          <w:sz w:val="20"/>
-          <w:szCs w:val="20"/>
-        </w:rPr>
-      </w:pPr>
-    </w:p>
-    <w:p>
-      <w:pPr>
-        <w:pStyle w:val="PargrafodaLista"/>
-        <w:numPr>
-          <w:ilvl w:val="1"/>
-          <w:numId w:val="1"/>
-        </w:numPr>
-        <w:rPr>
-          <w:rFonts w:ascii="Arial" w:eastAsiaTheme="minorEastAsia" w:hAnsi="Arial" w:cs="Arial"/>
-          <w:sz w:val="20"/>
-          <w:szCs w:val="20"/>
-        </w:rPr>
-      </w:pPr>
-      <w:r>
-        <w:rPr>
-          <w:rFonts w:ascii="Arial" w:hAnsi="Arial" w:cs="Arial"/>
-          <w:color w:val="363636"/>
-          <w:sz w:val="21"/>
-          <w:szCs w:val="21"/>
-          <w:shd w:val="clear" w:color="auto" w:fill="FFFFFF"/>
-        </w:rPr>
-        <w:t>Se as bolas de futebol são redondas, então todas as bolas são redondas</w:t>
-      </w:r>
-      <w:r>
-        <w:rPr>
-          <w:rFonts w:ascii="Arial" w:hAnsi="Arial" w:cs="Arial"/>
-          <w:color w:val="363636"/>
-          <w:sz w:val="21"/>
-          <w:szCs w:val="21"/>
-          <w:shd w:val="clear" w:color="auto" w:fill="FFFFFF"/>
-        </w:rPr>
-        <w:t>.</w:t>
-      </w:r>
-    </w:p>
-    <w:p>
-      <w:pPr>
-        <w:pStyle w:val="PargrafodaLista"/>
-        <w:ind w:left="792"/>
-        <w:rPr>
-          <w:rFonts w:ascii="Arial" w:eastAsiaTheme="minorEastAsia" w:hAnsi="Arial" w:cs="Arial"/>
-          <w:sz w:val="20"/>
-          <w:szCs w:val="20"/>
-        </w:rPr>
-      </w:pPr>
-      <m:oMathPara>
-        <m:oMath>
-          <m:r>
-            <w:rPr>
-              <w:rFonts w:ascii="Cambria Math" w:eastAsiaTheme="minorEastAsia" w:hAnsi="Cambria Math" w:cs="Arial"/>
-              <w:sz w:val="20"/>
-              <w:szCs w:val="20"/>
-            </w:rPr>
-            <m:t>∀x</m:t>
-          </m:r>
-          <m:r>
-            <w:rPr>
-              <w:rFonts w:ascii="Cambria Math" w:eastAsiaTheme="minorEastAsia" w:hAnsi="Cambria Math" w:cs="Arial"/>
-              <w:sz w:val="20"/>
-              <w:szCs w:val="20"/>
-            </w:rPr>
-            <m:t>(F</m:t>
-          </m:r>
-          <m:d>
-            <m:dPr>
-              <m:ctrlPr>
-                <w:rPr>
-                  <w:rFonts w:ascii="Cambria Math" w:eastAsiaTheme="minorEastAsia" w:hAnsi="Cambria Math" w:cs="Arial"/>
-                  <w:i/>
-                  <w:sz w:val="20"/>
-                  <w:szCs w:val="20"/>
-                </w:rPr>
-              </m:ctrlPr>
-            </m:dPr>
-            <m:e>
-              <m:r>
-                <w:rPr>
-                  <w:rFonts w:ascii="Cambria Math" w:eastAsiaTheme="minorEastAsia" w:hAnsi="Cambria Math" w:cs="Arial"/>
-                  <w:sz w:val="20"/>
-                  <w:szCs w:val="20"/>
-                </w:rPr>
-                <m:t>x</m:t>
-              </m:r>
-            </m:e>
-          </m:d>
-          <m:r>
-            <w:rPr>
-              <w:rFonts w:ascii="Cambria Math" w:eastAsiaTheme="minorEastAsia" w:hAnsi="Cambria Math" w:cs="Arial"/>
-              <w:sz w:val="20"/>
-              <w:szCs w:val="20"/>
-            </w:rPr>
-            <m:t>→R(x))→</m:t>
-          </m:r>
-          <m:r>
-            <w:rPr>
-              <w:rFonts w:ascii="Cambria Math" w:eastAsiaTheme="minorEastAsia" w:hAnsi="Cambria Math" w:cs="Arial"/>
-              <w:sz w:val="20"/>
-              <w:szCs w:val="20"/>
-            </w:rPr>
-            <m:t>∀x</m:t>
-          </m:r>
-          <m:r>
-            <w:rPr>
-              <w:rFonts w:ascii="Cambria Math" w:eastAsiaTheme="minorEastAsia" w:hAnsi="Cambria Math" w:cs="Arial"/>
-              <w:sz w:val="20"/>
-              <w:szCs w:val="20"/>
-            </w:rPr>
-            <m:t>(B</m:t>
-          </m:r>
-          <m:d>
-            <m:dPr>
-              <m:ctrlPr>
-                <w:rPr>
-                  <w:rFonts w:ascii="Cambria Math" w:eastAsiaTheme="minorEastAsia" w:hAnsi="Cambria Math" w:cs="Arial"/>
-                  <w:i/>
-                  <w:sz w:val="20"/>
-                  <w:szCs w:val="20"/>
-                </w:rPr>
-              </m:ctrlPr>
-            </m:dPr>
-            <m:e>
-              <m:r>
-                <w:rPr>
-                  <w:rFonts w:ascii="Cambria Math" w:eastAsiaTheme="minorEastAsia" w:hAnsi="Cambria Math" w:cs="Arial"/>
-                  <w:sz w:val="20"/>
-                  <w:szCs w:val="20"/>
-                </w:rPr>
-                <m:t>x</m:t>
-              </m:r>
-            </m:e>
-          </m:d>
-          <m:r>
-            <w:rPr>
-              <w:rFonts w:ascii="Cambria Math" w:eastAsiaTheme="minorEastAsia" w:hAnsi="Cambria Math" w:cs="Arial"/>
-              <w:sz w:val="20"/>
-              <w:szCs w:val="20"/>
-            </w:rPr>
-            <m:t>→</m:t>
-          </m:r>
-          <w:bookmarkStart w:id="0" w:name="_GoBack"/>
-          <w:bookmarkEnd w:id="0"/>
-          <m:r>
-            <w:rPr>
-              <w:rFonts w:ascii="Cambria Math" w:eastAsiaTheme="minorEastAsia" w:hAnsi="Cambria Math" w:cs="Arial"/>
-              <w:sz w:val="20"/>
-              <w:szCs w:val="20"/>
-            </w:rPr>
-            <m:t>R(x))</m:t>
-          </m:r>
-        </m:oMath>
-      </m:oMathPara>
+        <w:t xml:space="preserve"> </w:t>
+      </w:r>
+      <m:oMath>
+        <m:r>
+          <w:rPr>
+            <w:rFonts w:ascii="Cambria Math" w:eastAsiaTheme="minorEastAsia" w:hAnsi="Cambria Math" w:cs="Arial"/>
+            <w:sz w:val="20"/>
+            <w:szCs w:val="20"/>
+          </w:rPr>
+          <m:t>∀x(F</m:t>
+        </m:r>
+        <m:d>
+          <m:dPr>
+            <m:ctrlPr>
+              <w:rPr>
+                <w:rFonts w:ascii="Cambria Math" w:eastAsiaTheme="minorEastAsia" w:hAnsi="Cambria Math" w:cs="Arial"/>
+                <w:i/>
+                <w:sz w:val="20"/>
+                <w:szCs w:val="20"/>
+              </w:rPr>
+            </m:ctrlPr>
+          </m:dPr>
+          <m:e>
+            <m:r>
+              <w:rPr>
+                <w:rFonts w:ascii="Cambria Math" w:eastAsiaTheme="minorEastAsia" w:hAnsi="Cambria Math" w:cs="Arial"/>
+                <w:sz w:val="20"/>
+                <w:szCs w:val="20"/>
+              </w:rPr>
+              <m:t>x</m:t>
+            </m:r>
+          </m:e>
+        </m:d>
+        <m:r>
+          <w:rPr>
+            <w:rFonts w:ascii="Cambria Math" w:eastAsiaTheme="minorEastAsia" w:hAnsi="Cambria Math" w:cs="Arial"/>
+            <w:sz w:val="20"/>
+            <w:szCs w:val="20"/>
+          </w:rPr>
+          <m:t>→R(x))→∀x(B</m:t>
+        </m:r>
+        <m:d>
+          <m:dPr>
+            <m:ctrlPr>
+              <w:rPr>
+                <w:rFonts w:ascii="Cambria Math" w:eastAsiaTheme="minorEastAsia" w:hAnsi="Cambria Math" w:cs="Arial"/>
+                <w:i/>
+                <w:sz w:val="20"/>
+                <w:szCs w:val="20"/>
+              </w:rPr>
+            </m:ctrlPr>
+          </m:dPr>
+          <m:e>
+            <m:r>
+              <w:rPr>
+                <w:rFonts w:ascii="Cambria Math" w:eastAsiaTheme="minorEastAsia" w:hAnsi="Cambria Math" w:cs="Arial"/>
+                <w:sz w:val="20"/>
+                <w:szCs w:val="20"/>
+              </w:rPr>
+              <m:t>x</m:t>
+            </m:r>
+          </m:e>
+        </m:d>
+        <m:r>
+          <w:rPr>
+            <w:rFonts w:ascii="Cambria Math" w:eastAsiaTheme="minorEastAsia" w:hAnsi="Cambria Math" w:cs="Arial"/>
+            <w:sz w:val="20"/>
+            <w:szCs w:val="20"/>
+          </w:rPr>
+          <m:t>→R(x))</m:t>
+        </m:r>
+      </m:oMath>
     </w:p>
     <w:sectPr>
       <w:pgSz w:w="11906" w:h="16838"/>

</xml_diff>